<commit_message>
reorg to create table leader files
</commit_message>
<xml_diff>
--- a/ocia_retreats/ocia_retreat_faith_hope_love/output/Participant_Guide.docx
+++ b/ocia_retreats/ocia_retreat_faith_hope_love/output/Participant_Guide.docx
@@ -484,13 +484,6 @@
         </w:tc>
       </w:tr>
     </w:tbl>
-    <w:p>
-      <w:r>
-        <w:pict>
-          <v:rect style="width:0;height:1.5pt" o:hralign="center" o:hrstd="t" o:hr="t"/>
-        </w:pict>
-      </w:r>
-    </w:p>
     <w:bookmarkEnd w:id="10"/>
     <w:bookmarkStart w:id="11" w:name="session-format"/>
     <w:p>
@@ -575,13 +568,6 @@
         <w:t xml:space="preserve">(20 min) — Parish Hall</w:t>
       </w:r>
     </w:p>
-    <w:p>
-      <w:r>
-        <w:pict>
-          <v:rect style="width:0;height:1.5pt" o:hralign="center" o:hrstd="t" o:hr="t"/>
-        </w:pict>
-      </w:r>
-    </w:p>
     <w:bookmarkEnd w:id="11"/>
     <w:bookmarkStart w:id="12" w:name="key-scripture"/>
     <w:p>
@@ -670,13 +656,6 @@
         <w:t xml:space="preserve">"A virtue is an habitual and firm disposition to do the good. It allows the person not only to perform good acts, but to give the best of himself."</w:t>
       </w:r>
     </w:p>
-    <w:p>
-      <w:r>
-        <w:pict>
-          <v:rect style="width:0;height:1.5pt" o:hralign="center" o:hrstd="t" o:hr="t"/>
-        </w:pict>
-      </w:r>
-    </w:p>
     <w:bookmarkEnd w:id="14"/>
     <w:bookmarkStart w:id="15" w:name="two-kinds-of-virtue"/>
     <w:p>
@@ -781,13 +760,6 @@
         <w:t xml:space="preserve">- We receive them, cooperate with them, and grow in them through grace</w:t>
       </w:r>
     </w:p>
-    <w:p>
-      <w:r>
-        <w:pict>
-          <v:rect style="width:0;height:1.5pt" o:hralign="center" o:hrstd="t" o:hr="t"/>
-        </w:pict>
-      </w:r>
-    </w:p>
     <w:bookmarkEnd w:id="15"/>
     <w:bookmarkStart w:id="16" w:name="why-theological-ccc-1812"/>
     <w:p>
@@ -944,13 +916,6 @@
         <w:t xml:space="preserve">"The theological virtues are the foundation of Christian moral activity; they animate it and give it its special character. They inform and give life to all the moral virtues. They are infused by God into the souls of the faithful to make them capable of acting as his children and of meriting eternal life."</w:t>
       </w:r>
     </w:p>
-    <w:p>
-      <w:r>
-        <w:pict>
-          <v:rect style="width:0;height:1.5pt" o:hralign="center" o:hrstd="t" o:hr="t"/>
-        </w:pict>
-      </w:r>
-    </w:p>
     <w:bookmarkEnd w:id="16"/>
     <w:bookmarkStart w:id="17" w:name="the-pattern"/>
     <w:p>
@@ -971,13 +936,6 @@
           <w:bCs/>
         </w:rPr>
         <w:t xml:space="preserve">God acts first. We respond.</w:t>
-      </w:r>
-    </w:p>
-    <w:p>
-      <w:r>
-        <w:pict>
-          <v:rect style="width:0;height:1.5pt" o:hralign="center" o:hrstd="t" o:hr="t"/>
-        </w:pict>
       </w:r>
     </w:p>
     <w:bookmarkEnd w:id="17"/>
@@ -1076,13 +1034,6 @@
       </w:r>
       <w:r>
         <w:t xml:space="preserve">will remain forever, because God IS Love</w:t>
-      </w:r>
-    </w:p>
-    <w:p>
-      <w:r>
-        <w:pict>
-          <v:rect style="width:0;height:1.5pt" o:hralign="center" o:hrstd="t" o:hr="t"/>
-        </w:pict>
       </w:r>
     </w:p>
     <w:bookmarkEnd w:id="18"/>
@@ -1241,13 +1192,6 @@
         </w:tc>
       </w:tr>
     </w:tbl>
-    <w:p>
-      <w:r>
-        <w:pict>
-          <v:rect style="width:0;height:1.5pt" o:hralign="center" o:hrstd="t" o:hr="t"/>
-        </w:pict>
-      </w:r>
-    </w:p>
     <w:bookmarkEnd w:id="19"/>
     <w:bookmarkEnd w:id="20"/>
     <w:bookmarkStart w:id="30" w:name="session-1-grace-gods-gift-of-himself"/>
@@ -1271,13 +1215,6 @@
         <w:t xml:space="preserve">Participant Notes</w:t>
       </w:r>
     </w:p>
-    <w:p>
-      <w:r>
-        <w:pict>
-          <v:rect style="width:0;height:1.5pt" o:hralign="center" o:hrstd="t" o:hr="t"/>
-        </w:pict>
-      </w:r>
-    </w:p>
     <w:bookmarkStart w:id="21" w:name="central-truth"/>
     <w:p>
       <w:pPr>
@@ -1297,13 +1234,6 @@
           <w:bCs/>
         </w:rPr>
         <w:t xml:space="preserve">God gives his own life and friendship to us. We call this gift grace. We do not earn or deserve God's grace. Grace allows us to become God's adopted children and to respond to his abundant love.</w:t>
-      </w:r>
-    </w:p>
-    <w:p>
-      <w:r>
-        <w:pict>
-          <v:rect style="width:0;height:1.5pt" o:hralign="center" o:hrstd="t" o:hr="t"/>
-        </w:pict>
       </w:r>
     </w:p>
     <w:bookmarkEnd w:id="21"/>
@@ -1398,13 +1328,6 @@
           <w:iCs/>
         </w:rPr>
         <w:t xml:space="preserve">"My grace is sufficient for you, for power is made perfect in weakness."</w:t>
-      </w:r>
-    </w:p>
-    <w:p>
-      <w:r>
-        <w:pict>
-          <v:rect style="width:0;height:1.5pt" o:hralign="center" o:hrstd="t" o:hr="t"/>
-        </w:pict>
       </w:r>
     </w:p>
     <w:bookmarkEnd w:id="22"/>
@@ -1541,13 +1464,6 @@
           <w:bCs/>
         </w:rPr>
         <w:t xml:space="preserve">My Notes:</w:t>
-      </w:r>
-    </w:p>
-    <w:p>
-      <w:r>
-        <w:pict>
-          <v:rect style="width:0;height:1.5pt" o:hralign="center" o:hrstd="t" o:hr="t"/>
-        </w:pict>
       </w:r>
     </w:p>
     <w:p>
@@ -1838,13 +1754,6 @@
         </w:pict>
       </w:r>
     </w:p>
-    <w:p>
-      <w:r>
-        <w:pict>
-          <v:rect style="width:0;height:1.5pt" o:hralign="center" o:hrstd="t" o:hr="t"/>
-        </w:pict>
-      </w:r>
-    </w:p>
     <w:bookmarkEnd w:id="24"/>
     <w:bookmarkStart w:id="25" w:name="X080a721670a089bad6b93a82a167045b4bcb91a"/>
     <w:p>
@@ -2068,6 +1977,112 @@
         </w:pict>
       </w:r>
     </w:p>
+    <w:bookmarkEnd w:id="25"/>
+    <w:bookmarkEnd w:id="26"/>
+    <w:bookmarkStart w:id="27" w:name="key-takeaway"/>
+    <w:p>
+      <w:pPr>
+        <w:pStyle w:val="Heading2"/>
+      </w:pPr>
+      <w:r>
+        <w:t xml:space="preserve">Key Takeaway</w:t>
+      </w:r>
+    </w:p>
+    <w:p>
+      <w:pPr>
+        <w:pStyle w:val="FirstParagraph"/>
+      </w:pPr>
+      <w:r>
+        <w:t xml:space="preserve">Grace is the</w:t>
+      </w:r>
+      <w:r>
+        <w:t xml:space="preserve"> </w:t>
+      </w:r>
+      <w:r>
+        <w:rPr>
+          <w:b/>
+          <w:bCs/>
+        </w:rPr>
+        <w:t xml:space="preserve">foundation</w:t>
+      </w:r>
+      <w:r>
+        <w:t xml:space="preserve"> </w:t>
+      </w:r>
+      <w:r>
+        <w:t xml:space="preserve">of everything else. Faith, hope, and love are only possible because God</w:t>
+      </w:r>
+      <w:r>
+        <w:t xml:space="preserve"> </w:t>
+      </w:r>
+      <w:r>
+        <w:rPr>
+          <w:b/>
+          <w:bCs/>
+        </w:rPr>
+        <w:t xml:space="preserve">first gives us his grace</w:t>
+      </w:r>
+      <w:r>
+        <w:t xml:space="preserve">.</w:t>
+      </w:r>
+    </w:p>
+    <w:p>
+      <w:pPr>
+        <w:pStyle w:val="BodyText"/>
+      </w:pPr>
+      <w:r>
+        <w:t xml:space="preserve">The question isn't</w:t>
+      </w:r>
+      <w:r>
+        <w:t xml:space="preserve"> </w:t>
+      </w:r>
+      <w:r>
+        <w:rPr>
+          <w:i/>
+          <w:iCs/>
+        </w:rPr>
+        <w:t xml:space="preserve">"Am I good enough for God?"</w:t>
+      </w:r>
+    </w:p>
+    <w:p>
+      <w:pPr>
+        <w:pStyle w:val="BodyText"/>
+      </w:pPr>
+      <w:r>
+        <w:t xml:space="preserve">The question is</w:t>
+      </w:r>
+      <w:r>
+        <w:t xml:space="preserve"> </w:t>
+      </w:r>
+      <w:r>
+        <w:rPr>
+          <w:i/>
+          <w:iCs/>
+        </w:rPr>
+        <w:t xml:space="preserve">"Will I receive what God's gift of His self?"</w:t>
+      </w:r>
+    </w:p>
+    <w:bookmarkEnd w:id="27"/>
+    <w:bookmarkStart w:id="28" w:name="my-response"/>
+    <w:p>
+      <w:pPr>
+        <w:pStyle w:val="Heading2"/>
+      </w:pPr>
+      <w:r>
+        <w:t xml:space="preserve">My Response</w:t>
+      </w:r>
+    </w:p>
+    <w:p>
+      <w:pPr>
+        <w:pStyle w:val="FirstParagraph"/>
+      </w:pPr>
+      <w:r>
+        <w:rPr>
+          <w:i/>
+          <w:iCs/>
+        </w:rPr>
+        <w:t xml:space="preserve">One thing I want to remember about this lesson:</w:t>
+      </w:r>
+    </w:p>
     <w:p>
       <w:r>
         <w:pict>
@@ -2075,90 +2090,6 @@
         </w:pict>
       </w:r>
     </w:p>
-    <w:bookmarkEnd w:id="25"/>
-    <w:bookmarkEnd w:id="26"/>
-    <w:bookmarkStart w:id="27" w:name="key-takeaway"/>
-    <w:p>
-      <w:pPr>
-        <w:pStyle w:val="Heading2"/>
-      </w:pPr>
-      <w:r>
-        <w:t xml:space="preserve">Key Takeaway</w:t>
-      </w:r>
-    </w:p>
-    <w:p>
-      <w:pPr>
-        <w:pStyle w:val="FirstParagraph"/>
-      </w:pPr>
-      <w:r>
-        <w:t xml:space="preserve">Grace is the</w:t>
-      </w:r>
-      <w:r>
-        <w:t xml:space="preserve"> </w:t>
-      </w:r>
-      <w:r>
-        <w:rPr>
-          <w:b/>
-          <w:bCs/>
-        </w:rPr>
-        <w:t xml:space="preserve">foundation</w:t>
-      </w:r>
-      <w:r>
-        <w:t xml:space="preserve"> </w:t>
-      </w:r>
-      <w:r>
-        <w:t xml:space="preserve">of everything else. Faith, hope, and love are only possible because God</w:t>
-      </w:r>
-      <w:r>
-        <w:t xml:space="preserve"> </w:t>
-      </w:r>
-      <w:r>
-        <w:rPr>
-          <w:b/>
-          <w:bCs/>
-        </w:rPr>
-        <w:t xml:space="preserve">first gives us his grace</w:t>
-      </w:r>
-      <w:r>
-        <w:t xml:space="preserve">.</w:t>
-      </w:r>
-    </w:p>
-    <w:p>
-      <w:pPr>
-        <w:pStyle w:val="BodyText"/>
-      </w:pPr>
-      <w:r>
-        <w:t xml:space="preserve">The question isn't</w:t>
-      </w:r>
-      <w:r>
-        <w:t xml:space="preserve"> </w:t>
-      </w:r>
-      <w:r>
-        <w:rPr>
-          <w:i/>
-          <w:iCs/>
-        </w:rPr>
-        <w:t xml:space="preserve">"Am I good enough for God?"</w:t>
-      </w:r>
-    </w:p>
-    <w:p>
-      <w:pPr>
-        <w:pStyle w:val="BodyText"/>
-      </w:pPr>
-      <w:r>
-        <w:t xml:space="preserve">The question is</w:t>
-      </w:r>
-      <w:r>
-        <w:t xml:space="preserve"> </w:t>
-      </w:r>
-      <w:r>
-        <w:rPr>
-          <w:i/>
-          <w:iCs/>
-        </w:rPr>
-        <w:t xml:space="preserve">"Will I receive what God's gift of His self?"</w:t>
-      </w:r>
-    </w:p>
     <w:p>
       <w:r>
         <w:pict>
@@ -2166,49 +2097,6 @@
         </w:pict>
       </w:r>
     </w:p>
-    <w:bookmarkEnd w:id="27"/>
-    <w:bookmarkStart w:id="28" w:name="my-response"/>
-    <w:p>
-      <w:pPr>
-        <w:pStyle w:val="Heading2"/>
-      </w:pPr>
-      <w:r>
-        <w:t xml:space="preserve">My Response</w:t>
-      </w:r>
-    </w:p>
-    <w:p>
-      <w:pPr>
-        <w:pStyle w:val="FirstParagraph"/>
-      </w:pPr>
-      <w:r>
-        <w:rPr>
-          <w:i/>
-          <w:iCs/>
-        </w:rPr>
-        <w:t xml:space="preserve">One thing I want to remember about this lesson:</w:t>
-      </w:r>
-    </w:p>
-    <w:p>
-      <w:r>
-        <w:pict>
-          <v:rect style="width:0;height:1.5pt" o:hralign="center" o:hrstd="t" o:hr="t"/>
-        </w:pict>
-      </w:r>
-    </w:p>
-    <w:p>
-      <w:r>
-        <w:pict>
-          <v:rect style="width:0;height:1.5pt" o:hralign="center" o:hrstd="t" o:hr="t"/>
-        </w:pict>
-      </w:r>
-    </w:p>
-    <w:p>
-      <w:r>
-        <w:pict>
-          <v:rect style="width:0;height:1.5pt" o:hralign="center" o:hrstd="t" o:hr="t"/>
-        </w:pict>
-      </w:r>
-    </w:p>
     <w:bookmarkEnd w:id="28"/>
     <w:bookmarkStart w:id="29" w:name="prayer-for-grace"/>
     <w:p>
@@ -2235,13 +2123,6 @@
           <w:bCs/>
         </w:rPr>
         <w:t xml:space="preserve">Amen.</w:t>
-      </w:r>
-    </w:p>
-    <w:p>
-      <w:r>
-        <w:pict>
-          <v:rect style="width:0;height:1.5pt" o:hralign="center" o:hrstd="t" o:hr="t"/>
-        </w:pict>
       </w:r>
     </w:p>
     <w:bookmarkEnd w:id="29"/>
@@ -2268,13 +2149,6 @@
       </w:r>
     </w:p>
     <w:p>
-      <w:r>
-        <w:pict>
-          <v:rect style="width:0;height:1.5pt" o:hralign="center" o:hrstd="t" o:hr="t"/>
-        </w:pict>
-      </w:r>
-    </w:p>
-    <w:p>
       <w:pPr>
         <w:pStyle w:val="BlockText"/>
       </w:pPr>
@@ -2292,13 +2166,6 @@
         <w:t xml:space="preserve">— Ephesians 2:4-5 (NABRE)</w:t>
       </w:r>
     </w:p>
-    <w:p>
-      <w:r>
-        <w:pict>
-          <v:rect style="width:0;height:1.5pt" o:hralign="center" o:hrstd="t" o:hr="t"/>
-        </w:pict>
-      </w:r>
-    </w:p>
     <w:bookmarkStart w:id="31" w:name="the-gift-you-cannot-earn"/>
     <w:p>
       <w:pPr>
@@ -2426,13 +2293,6 @@
       </w:pPr>
       <w:r>
         <w:t xml:space="preserve">Can you receive this? Can you let go of the need to earn, to prove, to be worthy—and simply receive?</w:t>
-      </w:r>
-    </w:p>
-    <w:p>
-      <w:r>
-        <w:pict>
-          <v:rect style="width:0;height:1.5pt" o:hralign="center" o:hrstd="t" o:hr="t"/>
-        </w:pict>
       </w:r>
     </w:p>
     <w:bookmarkEnd w:id="31"/>
@@ -2599,6 +2459,60 @@
         <w:t xml:space="preserve">You are not alone. You have never been alone. God's grace surrounds you, sustains you, and empowers you for everything He calls you to.</w:t>
       </w:r>
     </w:p>
+    <w:bookmarkEnd w:id="32"/>
+    <w:bookmarkStart w:id="33" w:name="reflection-questions"/>
+    <w:p>
+      <w:pPr>
+        <w:pStyle w:val="Heading2"/>
+      </w:pPr>
+      <w:r>
+        <w:t xml:space="preserve">Reflection Questions</w:t>
+      </w:r>
+    </w:p>
+    <w:p>
+      <w:pPr>
+        <w:pStyle w:val="FirstParagraph"/>
+      </w:pPr>
+      <w:r>
+        <w:rPr>
+          <w:i/>
+          <w:iCs/>
+        </w:rPr>
+        <w:t xml:space="preserve">Sit quietly with Jesus. Let these questions rest in your heart. You don't need to answer them—just let them open you to God's presence.</w:t>
+      </w:r>
+    </w:p>
+    <w:p>
+      <w:pPr>
+        <w:pStyle w:val="BodyText"/>
+      </w:pPr>
+      <w:r>
+        <w:rPr>
+          <w:b/>
+          <w:bCs/>
+        </w:rPr>
+        <w:t xml:space="preserve">1. Where have I been trying to earn God's love?</w:t>
+      </w:r>
+    </w:p>
+    <w:p>
+      <w:pPr>
+        <w:pStyle w:val="BodyText"/>
+      </w:pPr>
+      <w:r>
+        <w:t xml:space="preserve">What would it mean to stop striving and simply receive?</w:t>
+      </w:r>
+    </w:p>
+    <w:p>
+      <w:pPr>
+        <w:pStyle w:val="BodyText"/>
+      </w:pPr>
+      <w:r>
+        <w:rPr>
+          <w:i/>
+          <w:iCs/>
+        </w:rPr>
+        <w:t xml:space="preserve">My thoughts:</w:t>
+      </w:r>
+    </w:p>
     <w:p>
       <w:r>
         <w:pict>
@@ -2606,28 +2520,6 @@
         </w:pict>
       </w:r>
     </w:p>
-    <w:bookmarkEnd w:id="32"/>
-    <w:bookmarkStart w:id="33" w:name="reflection-questions"/>
-    <w:p>
-      <w:pPr>
-        <w:pStyle w:val="Heading2"/>
-      </w:pPr>
-      <w:r>
-        <w:t xml:space="preserve">Reflection Questions</w:t>
-      </w:r>
-    </w:p>
-    <w:p>
-      <w:pPr>
-        <w:pStyle w:val="FirstParagraph"/>
-      </w:pPr>
-      <w:r>
-        <w:rPr>
-          <w:i/>
-          <w:iCs/>
-        </w:rPr>
-        <w:t xml:space="preserve">Sit quietly with Jesus. Let these questions rest in your heart. You don't need to answer them—just let them open you to God's presence.</w:t>
-      </w:r>
-    </w:p>
     <w:p>
       <w:r>
         <w:pict>
@@ -2636,38 +2528,6 @@
       </w:r>
     </w:p>
     <w:p>
-      <w:pPr>
-        <w:pStyle w:val="FirstParagraph"/>
-      </w:pPr>
-      <w:r>
-        <w:rPr>
-          <w:b/>
-          <w:bCs/>
-        </w:rPr>
-        <w:t xml:space="preserve">1. Where have I been trying to earn God's love?</w:t>
-      </w:r>
-    </w:p>
-    <w:p>
-      <w:pPr>
-        <w:pStyle w:val="BodyText"/>
-      </w:pPr>
-      <w:r>
-        <w:t xml:space="preserve">What would it mean to stop striving and simply receive?</w:t>
-      </w:r>
-    </w:p>
-    <w:p>
-      <w:pPr>
-        <w:pStyle w:val="BodyText"/>
-      </w:pPr>
-      <w:r>
-        <w:rPr>
-          <w:i/>
-          <w:iCs/>
-        </w:rPr>
-        <w:t xml:space="preserve">My thoughts:</w:t>
-      </w:r>
-    </w:p>
-    <w:p>
       <w:r>
         <w:pict>
           <v:rect style="width:0;height:1.5pt" o:hralign="center" o:hrstd="t" o:hr="t"/>
@@ -2675,6 +2535,38 @@
       </w:r>
     </w:p>
     <w:p>
+      <w:pPr>
+        <w:pStyle w:val="FirstParagraph"/>
+      </w:pPr>
+      <w:r>
+        <w:rPr>
+          <w:b/>
+          <w:bCs/>
+        </w:rPr>
+        <w:t xml:space="preserve">2. What weakness am I ashamed of?</w:t>
+      </w:r>
+    </w:p>
+    <w:p>
+      <w:pPr>
+        <w:pStyle w:val="BodyText"/>
+      </w:pPr>
+      <w:r>
+        <w:t xml:space="preserve">Can I bring it to Jesus right now and hear Him say, "My grace is sufficient for you"?</w:t>
+      </w:r>
+    </w:p>
+    <w:p>
+      <w:pPr>
+        <w:pStyle w:val="BodyText"/>
+      </w:pPr>
+      <w:r>
+        <w:rPr>
+          <w:i/>
+          <w:iCs/>
+        </w:rPr>
+        <w:t xml:space="preserve">My thoughts:</w:t>
+      </w:r>
+    </w:p>
+    <w:p>
       <w:r>
         <w:pict>
           <v:rect style="width:0;height:1.5pt" o:hralign="center" o:hrstd="t" o:hr="t"/>
@@ -2704,7 +2596,7 @@
           <w:b/>
           <w:bCs/>
         </w:rPr>
-        <w:t xml:space="preserve">2. What weakness am I ashamed of?</w:t>
+        <w:t xml:space="preserve">3. How is God inviting me to trust Him more deeply?</w:t>
       </w:r>
     </w:p>
     <w:p>
@@ -2712,7 +2604,7 @@
         <w:pStyle w:val="BodyText"/>
       </w:pPr>
       <w:r>
-        <w:t xml:space="preserve">Can I bring it to Jesus right now and hear Him say, "My grace is sufficient for you"?</w:t>
+        <w:t xml:space="preserve">Grace is the beginning—faith, hope, and love will follow.</w:t>
       </w:r>
     </w:p>
     <w:p>
@@ -2748,73 +2640,6 @@
         </w:pict>
       </w:r>
     </w:p>
-    <w:p>
-      <w:r>
-        <w:pict>
-          <v:rect style="width:0;height:1.5pt" o:hralign="center" o:hrstd="t" o:hr="t"/>
-        </w:pict>
-      </w:r>
-    </w:p>
-    <w:p>
-      <w:pPr>
-        <w:pStyle w:val="FirstParagraph"/>
-      </w:pPr>
-      <w:r>
-        <w:rPr>
-          <w:b/>
-          <w:bCs/>
-        </w:rPr>
-        <w:t xml:space="preserve">3. How is God inviting me to trust Him more deeply?</w:t>
-      </w:r>
-    </w:p>
-    <w:p>
-      <w:pPr>
-        <w:pStyle w:val="BodyText"/>
-      </w:pPr>
-      <w:r>
-        <w:t xml:space="preserve">Grace is the beginning—faith, hope, and love will follow.</w:t>
-      </w:r>
-    </w:p>
-    <w:p>
-      <w:pPr>
-        <w:pStyle w:val="BodyText"/>
-      </w:pPr>
-      <w:r>
-        <w:rPr>
-          <w:i/>
-          <w:iCs/>
-        </w:rPr>
-        <w:t xml:space="preserve">My thoughts:</w:t>
-      </w:r>
-    </w:p>
-    <w:p>
-      <w:r>
-        <w:pict>
-          <v:rect style="width:0;height:1.5pt" o:hralign="center" o:hrstd="t" o:hr="t"/>
-        </w:pict>
-      </w:r>
-    </w:p>
-    <w:p>
-      <w:r>
-        <w:pict>
-          <v:rect style="width:0;height:1.5pt" o:hralign="center" o:hrstd="t" o:hr="t"/>
-        </w:pict>
-      </w:r>
-    </w:p>
-    <w:p>
-      <w:r>
-        <w:pict>
-          <v:rect style="width:0;height:1.5pt" o:hralign="center" o:hrstd="t" o:hr="t"/>
-        </w:pict>
-      </w:r>
-    </w:p>
-    <w:p>
-      <w:r>
-        <w:pict>
-          <v:rect style="width:0;height:1.5pt" o:hralign="center" o:hrstd="t" o:hr="t"/>
-        </w:pict>
-      </w:r>
-    </w:p>
     <w:bookmarkEnd w:id="33"/>
     <w:bookmarkStart w:id="34" w:name="a-prayer-of-surrender"/>
     <w:p>
@@ -2937,13 +2762,6 @@
         <w:t xml:space="preserve">Amen.</w:t>
       </w:r>
     </w:p>
-    <w:p>
-      <w:r>
-        <w:pict>
-          <v:rect style="width:0;height:1.5pt" o:hralign="center" o:hrstd="t" o:hr="t"/>
-        </w:pict>
-      </w:r>
-    </w:p>
     <w:bookmarkEnd w:id="34"/>
     <w:bookmarkStart w:id="35" w:name="rest-in-his-presence"/>
     <w:p>
@@ -3018,13 +2836,6 @@
         <w:t xml:space="preserve">When you hear the bell, pray the closing prayer below, then return quietly to the Parish Hall.</w:t>
       </w:r>
     </w:p>
-    <w:p>
-      <w:r>
-        <w:pict>
-          <v:rect style="width:0;height:1.5pt" o:hralign="center" o:hrstd="t" o:hr="t"/>
-        </w:pict>
-      </w:r>
-    </w:p>
     <w:bookmarkEnd w:id="35"/>
     <w:bookmarkStart w:id="36" w:name="closing-prayer-the-anima-christi"/>
     <w:p>
@@ -3261,13 +3072,6 @@
         <w:t xml:space="preserve">pray for us.</w:t>
       </w:r>
     </w:p>
-    <w:p>
-      <w:r>
-        <w:pict>
-          <v:rect style="width:0;height:1.5pt" o:hralign="center" o:hrstd="t" o:hr="t"/>
-        </w:pict>
-      </w:r>
-    </w:p>
     <w:bookmarkEnd w:id="36"/>
     <w:bookmarkStart w:id="37" w:name="as-you-leave"/>
     <w:p>
@@ -3341,15 +3145,8 @@
       </w:r>
     </w:p>
     <w:p>
-      <w:r>
-        <w:pict>
-          <v:rect style="width:0;height:1.5pt" o:hralign="center" o:hrstd="t" o:hr="t"/>
-        </w:pict>
-      </w:r>
-    </w:p>
-    <w:p>
-      <w:pPr>
-        <w:pStyle w:val="FirstParagraph"/>
+      <w:pPr>
+        <w:pStyle w:val="BodyText"/>
       </w:pPr>
       <w:r>
         <w:rPr>
@@ -3363,13 +3160,6 @@
       </w:r>
       <w:r>
         <w:t xml:space="preserve">— Ephesians 2:8 (NABRE)</w:t>
-      </w:r>
-    </w:p>
-    <w:p>
-      <w:r>
-        <w:pict>
-          <v:rect style="width:0;height:1.5pt" o:hralign="center" o:hrstd="t" o:hr="t"/>
-        </w:pict>
       </w:r>
     </w:p>
     <w:bookmarkEnd w:id="37"/>
@@ -3395,13 +3185,6 @@
         <w:t xml:space="preserve">Participant Notes</w:t>
       </w:r>
     </w:p>
-    <w:p>
-      <w:r>
-        <w:pict>
-          <v:rect style="width:0;height:1.5pt" o:hralign="center" o:hrstd="t" o:hr="t"/>
-        </w:pict>
-      </w:r>
-    </w:p>
     <w:bookmarkStart w:id="39" w:name="central-truth"/>
     <w:p>
       <w:pPr>
@@ -3421,13 +3204,6 @@
           <w:bCs/>
         </w:rPr>
         <w:t xml:space="preserve">We believe because of the authority of God who reveals. Our response is a gift of his grace. We must remain steadfast in faith to see God.</w:t>
-      </w:r>
-    </w:p>
-    <w:p>
-      <w:r>
-        <w:pict>
-          <v:rect style="width:0;height:1.5pt" o:hralign="center" o:hrstd="t" o:hr="t"/>
-        </w:pict>
       </w:r>
     </w:p>
     <w:bookmarkEnd w:id="39"/>
@@ -3522,13 +3298,6 @@
           <w:iCs/>
         </w:rPr>
         <w:t xml:space="preserve">"Faith is the realization of what is hoped for and evidence of things not seen... without faith it is impossible to please him."</w:t>
-      </w:r>
-    </w:p>
-    <w:p>
-      <w:r>
-        <w:pict>
-          <v:rect style="width:0;height:1.5pt" o:hralign="center" o:hrstd="t" o:hr="t"/>
-        </w:pict>
       </w:r>
     </w:p>
     <w:bookmarkEnd w:id="40"/>
@@ -3708,13 +3477,6 @@
         </w:pict>
       </w:r>
     </w:p>
-    <w:p>
-      <w:r>
-        <w:pict>
-          <v:rect style="width:0;height:1.5pt" o:hralign="center" o:hrstd="t" o:hr="t"/>
-        </w:pict>
-      </w:r>
-    </w:p>
     <w:bookmarkEnd w:id="41"/>
     <w:bookmarkStart w:id="42" w:name="Xc219a2b6174399a0a5fc16aacec0a086ea5629d"/>
     <w:p>
@@ -3961,13 +3723,6 @@
         </w:pict>
       </w:r>
     </w:p>
-    <w:p>
-      <w:r>
-        <w:pict>
-          <v:rect style="width:0;height:1.5pt" o:hralign="center" o:hrstd="t" o:hr="t"/>
-        </w:pict>
-      </w:r>
-    </w:p>
     <w:bookmarkEnd w:id="42"/>
     <w:bookmarkStart w:id="43" w:name="Xbeda9b5fec6f5b4532f97101dd58af6afe23795"/>
     <w:p>
@@ -4209,6 +3964,84 @@
         </w:pict>
       </w:r>
     </w:p>
+    <w:bookmarkEnd w:id="43"/>
+    <w:bookmarkEnd w:id="44"/>
+    <w:bookmarkStart w:id="45" w:name="key-takeaway"/>
+    <w:p>
+      <w:pPr>
+        <w:pStyle w:val="Heading2"/>
+      </w:pPr>
+      <w:r>
+        <w:t xml:space="preserve">Key Takeaway</w:t>
+      </w:r>
+    </w:p>
+    <w:p>
+      <w:pPr>
+        <w:pStyle w:val="FirstParagraph"/>
+      </w:pPr>
+      <w:r>
+        <w:t xml:space="preserve">Faith is saying</w:t>
+      </w:r>
+      <w:r>
+        <w:t xml:space="preserve"> </w:t>
+      </w:r>
+      <w:r>
+        <w:rPr>
+          <w:b/>
+          <w:bCs/>
+        </w:rPr>
+        <w:t xml:space="preserve">"yes"</w:t>
+      </w:r>
+      <w:r>
+        <w:t xml:space="preserve"> </w:t>
+      </w:r>
+      <w:r>
+        <w:t xml:space="preserve">to God—yes to his existence, yes to his revelation, yes to his love.</w:t>
+      </w:r>
+    </w:p>
+    <w:p>
+      <w:pPr>
+        <w:pStyle w:val="BodyText"/>
+      </w:pPr>
+      <w:r>
+        <w:t xml:space="preserve">It's not a blind leap into the dark; it's a</w:t>
+      </w:r>
+      <w:r>
+        <w:t xml:space="preserve"> </w:t>
+      </w:r>
+      <w:r>
+        <w:rPr>
+          <w:b/>
+          <w:bCs/>
+        </w:rPr>
+        <w:t xml:space="preserve">trusting step toward the Light</w:t>
+      </w:r>
+      <w:r>
+        <w:t xml:space="preserve">.</w:t>
+      </w:r>
+    </w:p>
+    <w:bookmarkEnd w:id="45"/>
+    <w:bookmarkStart w:id="46" w:name="my-response"/>
+    <w:p>
+      <w:pPr>
+        <w:pStyle w:val="Heading2"/>
+      </w:pPr>
+      <w:r>
+        <w:t xml:space="preserve">My Response</w:t>
+      </w:r>
+    </w:p>
+    <w:p>
+      <w:pPr>
+        <w:pStyle w:val="FirstParagraph"/>
+      </w:pPr>
+      <w:r>
+        <w:rPr>
+          <w:i/>
+          <w:iCs/>
+        </w:rPr>
+        <w:t xml:space="preserve">One thing I want to remember about this lesson:</w:t>
+      </w:r>
+    </w:p>
     <w:p>
       <w:r>
         <w:pict>
@@ -4216,62 +4049,6 @@
         </w:pict>
       </w:r>
     </w:p>
-    <w:bookmarkEnd w:id="43"/>
-    <w:bookmarkEnd w:id="44"/>
-    <w:bookmarkStart w:id="45" w:name="key-takeaway"/>
-    <w:p>
-      <w:pPr>
-        <w:pStyle w:val="Heading2"/>
-      </w:pPr>
-      <w:r>
-        <w:t xml:space="preserve">Key Takeaway</w:t>
-      </w:r>
-    </w:p>
-    <w:p>
-      <w:pPr>
-        <w:pStyle w:val="FirstParagraph"/>
-      </w:pPr>
-      <w:r>
-        <w:t xml:space="preserve">Faith is saying</w:t>
-      </w:r>
-      <w:r>
-        <w:t xml:space="preserve"> </w:t>
-      </w:r>
-      <w:r>
-        <w:rPr>
-          <w:b/>
-          <w:bCs/>
-        </w:rPr>
-        <w:t xml:space="preserve">"yes"</w:t>
-      </w:r>
-      <w:r>
-        <w:t xml:space="preserve"> </w:t>
-      </w:r>
-      <w:r>
-        <w:t xml:space="preserve">to God—yes to his existence, yes to his revelation, yes to his love.</w:t>
-      </w:r>
-    </w:p>
-    <w:p>
-      <w:pPr>
-        <w:pStyle w:val="BodyText"/>
-      </w:pPr>
-      <w:r>
-        <w:t xml:space="preserve">It's not a blind leap into the dark; it's a</w:t>
-      </w:r>
-      <w:r>
-        <w:t xml:space="preserve"> </w:t>
-      </w:r>
-      <w:r>
-        <w:rPr>
-          <w:b/>
-          <w:bCs/>
-        </w:rPr>
-        <w:t xml:space="preserve">trusting step toward the Light</w:t>
-      </w:r>
-      <w:r>
-        <w:t xml:space="preserve">.</w:t>
-      </w:r>
-    </w:p>
     <w:p>
       <w:r>
         <w:pict>
@@ -4279,49 +4056,6 @@
         </w:pict>
       </w:r>
     </w:p>
-    <w:bookmarkEnd w:id="45"/>
-    <w:bookmarkStart w:id="46" w:name="my-response"/>
-    <w:p>
-      <w:pPr>
-        <w:pStyle w:val="Heading2"/>
-      </w:pPr>
-      <w:r>
-        <w:t xml:space="preserve">My Response</w:t>
-      </w:r>
-    </w:p>
-    <w:p>
-      <w:pPr>
-        <w:pStyle w:val="FirstParagraph"/>
-      </w:pPr>
-      <w:r>
-        <w:rPr>
-          <w:i/>
-          <w:iCs/>
-        </w:rPr>
-        <w:t xml:space="preserve">One thing I want to remember about this lesson:</w:t>
-      </w:r>
-    </w:p>
-    <w:p>
-      <w:r>
-        <w:pict>
-          <v:rect style="width:0;height:1.5pt" o:hralign="center" o:hrstd="t" o:hr="t"/>
-        </w:pict>
-      </w:r>
-    </w:p>
-    <w:p>
-      <w:r>
-        <w:pict>
-          <v:rect style="width:0;height:1.5pt" o:hralign="center" o:hrstd="t" o:hr="t"/>
-        </w:pict>
-      </w:r>
-    </w:p>
-    <w:p>
-      <w:r>
-        <w:pict>
-          <v:rect style="width:0;height:1.5pt" o:hralign="center" o:hrstd="t" o:hr="t"/>
-        </w:pict>
-      </w:r>
-    </w:p>
     <w:bookmarkEnd w:id="46"/>
     <w:bookmarkStart w:id="47" w:name="act-of-faith"/>
     <w:p>
@@ -4348,13 +4082,6 @@
           <w:bCs/>
         </w:rPr>
         <w:t xml:space="preserve">Amen.</w:t>
-      </w:r>
-    </w:p>
-    <w:p>
-      <w:r>
-        <w:pict>
-          <v:rect style="width:0;height:1.5pt" o:hralign="center" o:hrstd="t" o:hr="t"/>
-        </w:pict>
       </w:r>
     </w:p>
     <w:bookmarkEnd w:id="47"/>
@@ -4381,13 +4108,6 @@
       </w:r>
     </w:p>
     <w:p>
-      <w:r>
-        <w:pict>
-          <v:rect style="width:0;height:1.5pt" o:hralign="center" o:hrstd="t" o:hr="t"/>
-        </w:pict>
-      </w:r>
-    </w:p>
-    <w:p>
       <w:pPr>
         <w:pStyle w:val="BlockText"/>
       </w:pPr>
@@ -4405,13 +4125,6 @@
         <w:t xml:space="preserve">— John 14:6 (NABRE)</w:t>
       </w:r>
     </w:p>
-    <w:p>
-      <w:r>
-        <w:pict>
-          <v:rect style="width:0;height:1.5pt" o:hralign="center" o:hrstd="t" o:hr="t"/>
-        </w:pict>
-      </w:r>
-    </w:p>
     <w:bookmarkStart w:id="49" w:name="the-leap-that-isnt-blind"/>
     <w:p>
       <w:pPr>
@@ -4481,13 +4194,6 @@
       </w:pPr>
       <w:r>
         <w:t xml:space="preserve">You can have questions. You can struggle. You can wrestle. That's not the opposite of faith—that's often how faith grows. What matters is that you keep turning toward the One who created you, who loves you, who is calling you to a life in Him.</w:t>
-      </w:r>
-    </w:p>
-    <w:p>
-      <w:r>
-        <w:pict>
-          <v:rect style="width:0;height:1.5pt" o:hralign="center" o:hrstd="t" o:hr="t"/>
-        </w:pict>
       </w:r>
     </w:p>
     <w:bookmarkEnd w:id="49"/>
@@ -4671,6 +4377,60 @@
         <w:t xml:space="preserve">God is calling. He is breaking through. Faith is hearing that call and responding.</w:t>
       </w:r>
     </w:p>
+    <w:bookmarkEnd w:id="50"/>
+    <w:bookmarkStart w:id="51" w:name="reflection-questions"/>
+    <w:p>
+      <w:pPr>
+        <w:pStyle w:val="Heading2"/>
+      </w:pPr>
+      <w:r>
+        <w:t xml:space="preserve">Reflection Questions</w:t>
+      </w:r>
+    </w:p>
+    <w:p>
+      <w:pPr>
+        <w:pStyle w:val="FirstParagraph"/>
+      </w:pPr>
+      <w:r>
+        <w:rPr>
+          <w:i/>
+          <w:iCs/>
+        </w:rPr>
+        <w:t xml:space="preserve">Sit quietly with Jesus. Let these questions rest in your heart.</w:t>
+      </w:r>
+    </w:p>
+    <w:p>
+      <w:pPr>
+        <w:pStyle w:val="BodyText"/>
+      </w:pPr>
+      <w:r>
+        <w:rPr>
+          <w:b/>
+          <w:bCs/>
+        </w:rPr>
+        <w:t xml:space="preserve">1. What has God done to reveal Himself to me?</w:t>
+      </w:r>
+    </w:p>
+    <w:p>
+      <w:pPr>
+        <w:pStyle w:val="BodyText"/>
+      </w:pPr>
+      <w:r>
+        <w:t xml:space="preserve">A person? An experience? A longing that won't go away?</w:t>
+      </w:r>
+    </w:p>
+    <w:p>
+      <w:pPr>
+        <w:pStyle w:val="BodyText"/>
+      </w:pPr>
+      <w:r>
+        <w:rPr>
+          <w:i/>
+          <w:iCs/>
+        </w:rPr>
+        <w:t xml:space="preserve">My thoughts:</w:t>
+      </w:r>
+    </w:p>
     <w:p>
       <w:r>
         <w:pict>
@@ -4678,28 +4438,6 @@
         </w:pict>
       </w:r>
     </w:p>
-    <w:bookmarkEnd w:id="50"/>
-    <w:bookmarkStart w:id="51" w:name="reflection-questions"/>
-    <w:p>
-      <w:pPr>
-        <w:pStyle w:val="Heading2"/>
-      </w:pPr>
-      <w:r>
-        <w:t xml:space="preserve">Reflection Questions</w:t>
-      </w:r>
-    </w:p>
-    <w:p>
-      <w:pPr>
-        <w:pStyle w:val="FirstParagraph"/>
-      </w:pPr>
-      <w:r>
-        <w:rPr>
-          <w:i/>
-          <w:iCs/>
-        </w:rPr>
-        <w:t xml:space="preserve">Sit quietly with Jesus. Let these questions rest in your heart.</w:t>
-      </w:r>
-    </w:p>
     <w:p>
       <w:r>
         <w:pict>
@@ -4708,38 +4446,6 @@
       </w:r>
     </w:p>
     <w:p>
-      <w:pPr>
-        <w:pStyle w:val="FirstParagraph"/>
-      </w:pPr>
-      <w:r>
-        <w:rPr>
-          <w:b/>
-          <w:bCs/>
-        </w:rPr>
-        <w:t xml:space="preserve">1. What has God done to reveal Himself to me?</w:t>
-      </w:r>
-    </w:p>
-    <w:p>
-      <w:pPr>
-        <w:pStyle w:val="BodyText"/>
-      </w:pPr>
-      <w:r>
-        <w:t xml:space="preserve">A person? An experience? A longing that won't go away?</w:t>
-      </w:r>
-    </w:p>
-    <w:p>
-      <w:pPr>
-        <w:pStyle w:val="BodyText"/>
-      </w:pPr>
-      <w:r>
-        <w:rPr>
-          <w:i/>
-          <w:iCs/>
-        </w:rPr>
-        <w:t xml:space="preserve">My thoughts:</w:t>
-      </w:r>
-    </w:p>
-    <w:p>
       <w:r>
         <w:pict>
           <v:rect style="width:0;height:1.5pt" o:hralign="center" o:hrstd="t" o:hr="t"/>
@@ -4747,6 +4453,38 @@
       </w:r>
     </w:p>
     <w:p>
+      <w:pPr>
+        <w:pStyle w:val="FirstParagraph"/>
+      </w:pPr>
+      <w:r>
+        <w:rPr>
+          <w:b/>
+          <w:bCs/>
+        </w:rPr>
+        <w:t xml:space="preserve">2. Where do I struggle to believe?</w:t>
+      </w:r>
+    </w:p>
+    <w:p>
+      <w:pPr>
+        <w:pStyle w:val="BodyText"/>
+      </w:pPr>
+      <w:r>
+        <w:t xml:space="preserve">Can I bring that struggle honestly to Jesus right now?</w:t>
+      </w:r>
+    </w:p>
+    <w:p>
+      <w:pPr>
+        <w:pStyle w:val="BodyText"/>
+      </w:pPr>
+      <w:r>
+        <w:rPr>
+          <w:i/>
+          <w:iCs/>
+        </w:rPr>
+        <w:t xml:space="preserve">My thoughts:</w:t>
+      </w:r>
+    </w:p>
+    <w:p>
       <w:r>
         <w:pict>
           <v:rect style="width:0;height:1.5pt" o:hralign="center" o:hrstd="t" o:hr="t"/>
@@ -4776,7 +4514,7 @@
           <w:b/>
           <w:bCs/>
         </w:rPr>
-        <w:t xml:space="preserve">2. Where do I struggle to believe?</w:t>
+        <w:t xml:space="preserve">3. What would it mean for me to say "yes" to God today?</w:t>
       </w:r>
     </w:p>
     <w:p>
@@ -4784,7 +4522,7 @@
         <w:pStyle w:val="BodyText"/>
       </w:pPr>
       <w:r>
-        <w:t xml:space="preserve">Can I bring that struggle honestly to Jesus right now?</w:t>
+        <w:t xml:space="preserve">Not a perfect yes. Not a certain yes. Just an honest yes.</w:t>
       </w:r>
     </w:p>
     <w:p>
@@ -4820,73 +4558,6 @@
         </w:pict>
       </w:r>
     </w:p>
-    <w:p>
-      <w:r>
-        <w:pict>
-          <v:rect style="width:0;height:1.5pt" o:hralign="center" o:hrstd="t" o:hr="t"/>
-        </w:pict>
-      </w:r>
-    </w:p>
-    <w:p>
-      <w:pPr>
-        <w:pStyle w:val="FirstParagraph"/>
-      </w:pPr>
-      <w:r>
-        <w:rPr>
-          <w:b/>
-          <w:bCs/>
-        </w:rPr>
-        <w:t xml:space="preserve">3. What would it mean for me to say "yes" to God today?</w:t>
-      </w:r>
-    </w:p>
-    <w:p>
-      <w:pPr>
-        <w:pStyle w:val="BodyText"/>
-      </w:pPr>
-      <w:r>
-        <w:t xml:space="preserve">Not a perfect yes. Not a certain yes. Just an honest yes.</w:t>
-      </w:r>
-    </w:p>
-    <w:p>
-      <w:pPr>
-        <w:pStyle w:val="BodyText"/>
-      </w:pPr>
-      <w:r>
-        <w:rPr>
-          <w:i/>
-          <w:iCs/>
-        </w:rPr>
-        <w:t xml:space="preserve">My thoughts:</w:t>
-      </w:r>
-    </w:p>
-    <w:p>
-      <w:r>
-        <w:pict>
-          <v:rect style="width:0;height:1.5pt" o:hralign="center" o:hrstd="t" o:hr="t"/>
-        </w:pict>
-      </w:r>
-    </w:p>
-    <w:p>
-      <w:r>
-        <w:pict>
-          <v:rect style="width:0;height:1.5pt" o:hralign="center" o:hrstd="t" o:hr="t"/>
-        </w:pict>
-      </w:r>
-    </w:p>
-    <w:p>
-      <w:r>
-        <w:pict>
-          <v:rect style="width:0;height:1.5pt" o:hralign="center" o:hrstd="t" o:hr="t"/>
-        </w:pict>
-      </w:r>
-    </w:p>
-    <w:p>
-      <w:r>
-        <w:pict>
-          <v:rect style="width:0;height:1.5pt" o:hralign="center" o:hrstd="t" o:hr="t"/>
-        </w:pict>
-      </w:r>
-    </w:p>
     <w:bookmarkEnd w:id="51"/>
     <w:bookmarkStart w:id="52" w:name="a-prayer-for-faith"/>
     <w:p>
@@ -4975,13 +4646,6 @@
         <w:t xml:space="preserve">Amen.</w:t>
       </w:r>
     </w:p>
-    <w:p>
-      <w:r>
-        <w:pict>
-          <v:rect style="width:0;height:1.5pt" o:hralign="center" o:hrstd="t" o:hr="t"/>
-        </w:pict>
-      </w:r>
-    </w:p>
     <w:bookmarkEnd w:id="52"/>
     <w:bookmarkStart w:id="53" w:name="traditional-prayer-act-of-faith"/>
     <w:p>
@@ -5052,13 +4716,6 @@
         <w:t xml:space="preserve">Amen.</w:t>
       </w:r>
     </w:p>
-    <w:p>
-      <w:r>
-        <w:pict>
-          <v:rect style="width:0;height:1.5pt" o:hralign="center" o:hrstd="t" o:hr="t"/>
-        </w:pict>
-      </w:r>
-    </w:p>
     <w:bookmarkEnd w:id="53"/>
     <w:bookmarkStart w:id="54" w:name="rest-in-his-presence"/>
     <w:p>
@@ -5133,13 +4790,6 @@
         <w:t xml:space="preserve">When you hear the bell, pray the closing prayer below, then return quietly to the Parish Hall.</w:t>
       </w:r>
     </w:p>
-    <w:p>
-      <w:r>
-        <w:pict>
-          <v:rect style="width:0;height:1.5pt" o:hralign="center" o:hrstd="t" o:hr="t"/>
-        </w:pict>
-      </w:r>
-    </w:p>
     <w:bookmarkEnd w:id="54"/>
     <w:bookmarkStart w:id="55" w:name="closing-prayer-the-anima-christi"/>
     <w:p>
@@ -5358,13 +5008,6 @@
         <w:t xml:space="preserve">pray for us.</w:t>
       </w:r>
     </w:p>
-    <w:p>
-      <w:r>
-        <w:pict>
-          <v:rect style="width:0;height:1.5pt" o:hralign="center" o:hrstd="t" o:hr="t"/>
-        </w:pict>
-      </w:r>
-    </w:p>
     <w:bookmarkEnd w:id="55"/>
     <w:bookmarkStart w:id="56" w:name="as-you-leave"/>
     <w:p>
@@ -5438,15 +5081,8 @@
       </w:r>
     </w:p>
     <w:p>
-      <w:r>
-        <w:pict>
-          <v:rect style="width:0;height:1.5pt" o:hralign="center" o:hrstd="t" o:hr="t"/>
-        </w:pict>
-      </w:r>
-    </w:p>
-    <w:p>
-      <w:pPr>
-        <w:pStyle w:val="FirstParagraph"/>
+      <w:pPr>
+        <w:pStyle w:val="BodyText"/>
       </w:pPr>
       <w:r>
         <w:rPr>
@@ -5460,13 +5096,6 @@
       </w:r>
       <w:r>
         <w:t xml:space="preserve">— Mark 9:24 (NABRE)</w:t>
-      </w:r>
-    </w:p>
-    <w:p>
-      <w:r>
-        <w:pict>
-          <v:rect style="width:0;height:1.5pt" o:hralign="center" o:hrstd="t" o:hr="t"/>
-        </w:pict>
       </w:r>
     </w:p>
     <w:bookmarkEnd w:id="56"/>
@@ -5492,13 +5121,6 @@
         <w:t xml:space="preserve">Participant Notes</w:t>
       </w:r>
     </w:p>
-    <w:p>
-      <w:r>
-        <w:pict>
-          <v:rect style="width:0;height:1.5pt" o:hralign="center" o:hrstd="t" o:hr="t"/>
-        </w:pict>
-      </w:r>
-    </w:p>
     <w:bookmarkStart w:id="58" w:name="central-truth"/>
     <w:p>
       <w:pPr>
@@ -5518,13 +5140,6 @@
           <w:bCs/>
         </w:rPr>
         <w:t xml:space="preserve">We hope in God's promise of a share in his glory in Heaven. God's promises are trustworthy. Hope offers to us authentic joy and true courage, and sustains us in times of trial.</w:t>
-      </w:r>
-    </w:p>
-    <w:p>
-      <w:r>
-        <w:pict>
-          <v:rect style="width:0;height:1.5pt" o:hralign="center" o:hrstd="t" o:hr="t"/>
-        </w:pict>
       </w:r>
     </w:p>
     <w:bookmarkEnd w:id="58"/>
@@ -5619,13 +5234,6 @@
           <w:iCs/>
         </w:rPr>
         <w:t xml:space="preserve">"We know that all things work for good for those who love God."</w:t>
-      </w:r>
-    </w:p>
-    <w:p>
-      <w:r>
-        <w:pict>
-          <v:rect style="width:0;height:1.5pt" o:hralign="center" o:hrstd="t" o:hr="t"/>
-        </w:pict>
       </w:r>
     </w:p>
     <w:bookmarkEnd w:id="59"/>
@@ -5824,13 +5432,6 @@
         </w:pict>
       </w:r>
     </w:p>
-    <w:p>
-      <w:r>
-        <w:pict>
-          <v:rect style="width:0;height:1.5pt" o:hralign="center" o:hrstd="t" o:hr="t"/>
-        </w:pict>
-      </w:r>
-    </w:p>
     <w:bookmarkEnd w:id="60"/>
     <w:bookmarkStart w:id="61" w:name="X8a906f2d6c69fb22b608cf58da4630c74e43253"/>
     <w:p>
@@ -6084,13 +5685,6 @@
           <w:bCs/>
         </w:rPr>
         <w:t xml:space="preserve">My Notes:</w:t>
-      </w:r>
-    </w:p>
-    <w:p>
-      <w:r>
-        <w:pict>
-          <v:rect style="width:0;height:1.5pt" o:hralign="center" o:hrstd="t" o:hr="t"/>
-        </w:pict>
       </w:r>
     </w:p>
     <w:p>
@@ -6379,6 +5973,72 @@
         </w:pict>
       </w:r>
     </w:p>
+    <w:bookmarkEnd w:id="62"/>
+    <w:bookmarkEnd w:id="63"/>
+    <w:bookmarkStart w:id="64" w:name="key-takeaway"/>
+    <w:p>
+      <w:pPr>
+        <w:pStyle w:val="Heading2"/>
+      </w:pPr>
+      <w:r>
+        <w:t xml:space="preserve">Key Takeaway</w:t>
+      </w:r>
+    </w:p>
+    <w:p>
+      <w:pPr>
+        <w:pStyle w:val="FirstParagraph"/>
+      </w:pPr>
+      <w:r>
+        <w:t xml:space="preserve">Hope is what</w:t>
+      </w:r>
+      <w:r>
+        <w:t xml:space="preserve"> </w:t>
+      </w:r>
+      <w:r>
+        <w:rPr>
+          <w:b/>
+          <w:bCs/>
+        </w:rPr>
+        <w:t xml:space="preserve">gets us through</w:t>
+      </w:r>
+      <w:r>
+        <w:t xml:space="preserve">. When the diagnosis is bad, when the relationship is broken, when the future is uncertain—hope says:</w:t>
+      </w:r>
+    </w:p>
+    <w:p>
+      <w:pPr>
+        <w:pStyle w:val="BodyText"/>
+      </w:pPr>
+      <w:r>
+        <w:rPr>
+          <w:i/>
+          <w:iCs/>
+        </w:rPr>
+        <w:t xml:space="preserve">"God is faithful. He keeps his promises. This is not the end."</w:t>
+      </w:r>
+    </w:p>
+    <w:bookmarkEnd w:id="64"/>
+    <w:bookmarkStart w:id="65" w:name="my-response"/>
+    <w:p>
+      <w:pPr>
+        <w:pStyle w:val="Heading2"/>
+      </w:pPr>
+      <w:r>
+        <w:t xml:space="preserve">My Response</w:t>
+      </w:r>
+    </w:p>
+    <w:p>
+      <w:pPr>
+        <w:pStyle w:val="FirstParagraph"/>
+      </w:pPr>
+      <w:r>
+        <w:rPr>
+          <w:i/>
+          <w:iCs/>
+        </w:rPr>
+        <w:t xml:space="preserve">One thing I want to remember about this lesson:</w:t>
+      </w:r>
+    </w:p>
     <w:p>
       <w:r>
         <w:pict>
@@ -6386,50 +6046,6 @@
         </w:pict>
       </w:r>
     </w:p>
-    <w:bookmarkEnd w:id="62"/>
-    <w:bookmarkEnd w:id="63"/>
-    <w:bookmarkStart w:id="64" w:name="key-takeaway"/>
-    <w:p>
-      <w:pPr>
-        <w:pStyle w:val="Heading2"/>
-      </w:pPr>
-      <w:r>
-        <w:t xml:space="preserve">Key Takeaway</w:t>
-      </w:r>
-    </w:p>
-    <w:p>
-      <w:pPr>
-        <w:pStyle w:val="FirstParagraph"/>
-      </w:pPr>
-      <w:r>
-        <w:t xml:space="preserve">Hope is what</w:t>
-      </w:r>
-      <w:r>
-        <w:t xml:space="preserve"> </w:t>
-      </w:r>
-      <w:r>
-        <w:rPr>
-          <w:b/>
-          <w:bCs/>
-        </w:rPr>
-        <w:t xml:space="preserve">gets us through</w:t>
-      </w:r>
-      <w:r>
-        <w:t xml:space="preserve">. When the diagnosis is bad, when the relationship is broken, when the future is uncertain—hope says:</w:t>
-      </w:r>
-    </w:p>
-    <w:p>
-      <w:pPr>
-        <w:pStyle w:val="BodyText"/>
-      </w:pPr>
-      <w:r>
-        <w:rPr>
-          <w:i/>
-          <w:iCs/>
-        </w:rPr>
-        <w:t xml:space="preserve">"God is faithful. He keeps his promises. This is not the end."</w:t>
-      </w:r>
-    </w:p>
     <w:p>
       <w:r>
         <w:pict>
@@ -6437,49 +6053,6 @@
         </w:pict>
       </w:r>
     </w:p>
-    <w:bookmarkEnd w:id="64"/>
-    <w:bookmarkStart w:id="65" w:name="my-response"/>
-    <w:p>
-      <w:pPr>
-        <w:pStyle w:val="Heading2"/>
-      </w:pPr>
-      <w:r>
-        <w:t xml:space="preserve">My Response</w:t>
-      </w:r>
-    </w:p>
-    <w:p>
-      <w:pPr>
-        <w:pStyle w:val="FirstParagraph"/>
-      </w:pPr>
-      <w:r>
-        <w:rPr>
-          <w:i/>
-          <w:iCs/>
-        </w:rPr>
-        <w:t xml:space="preserve">One thing I want to remember about this lesson:</w:t>
-      </w:r>
-    </w:p>
-    <w:p>
-      <w:r>
-        <w:pict>
-          <v:rect style="width:0;height:1.5pt" o:hralign="center" o:hrstd="t" o:hr="t"/>
-        </w:pict>
-      </w:r>
-    </w:p>
-    <w:p>
-      <w:r>
-        <w:pict>
-          <v:rect style="width:0;height:1.5pt" o:hralign="center" o:hrstd="t" o:hr="t"/>
-        </w:pict>
-      </w:r>
-    </w:p>
-    <w:p>
-      <w:r>
-        <w:pict>
-          <v:rect style="width:0;height:1.5pt" o:hralign="center" o:hrstd="t" o:hr="t"/>
-        </w:pict>
-      </w:r>
-    </w:p>
     <w:bookmarkEnd w:id="65"/>
     <w:bookmarkStart w:id="66" w:name="act-of-hope"/>
     <w:p>
@@ -6506,13 +6079,6 @@
           <w:bCs/>
         </w:rPr>
         <w:t xml:space="preserve">Amen.</w:t>
-      </w:r>
-    </w:p>
-    <w:p>
-      <w:r>
-        <w:pict>
-          <v:rect style="width:0;height:1.5pt" o:hralign="center" o:hrstd="t" o:hr="t"/>
-        </w:pict>
       </w:r>
     </w:p>
     <w:bookmarkEnd w:id="66"/>
@@ -6539,13 +6105,6 @@
       </w:r>
     </w:p>
     <w:p>
-      <w:r>
-        <w:pict>
-          <v:rect style="width:0;height:1.5pt" o:hralign="center" o:hrstd="t" o:hr="t"/>
-        </w:pict>
-      </w:r>
-    </w:p>
-    <w:p>
       <w:pPr>
         <w:pStyle w:val="BlockText"/>
       </w:pPr>
@@ -6563,13 +6122,6 @@
         <w:t xml:space="preserve">— Romans 5:5 (NABRE)</w:t>
       </w:r>
     </w:p>
-    <w:p>
-      <w:r>
-        <w:pict>
-          <v:rect style="width:0;height:1.5pt" o:hralign="center" o:hrstd="t" o:hr="t"/>
-        </w:pict>
-      </w:r>
-    </w:p>
     <w:bookmarkStart w:id="68" w:name="the-anchor-that-holds"/>
     <w:p>
       <w:pPr>
@@ -6740,13 +6292,6 @@
       </w:r>
       <w:r>
         <w:t xml:space="preserve">. This is crucial. Hope is not about being strong enough to endure. Hope is about trusting a God who is strong enough to carry us.</w:t>
-      </w:r>
-    </w:p>
-    <w:p>
-      <w:r>
-        <w:pict>
-          <v:rect style="width:0;height:1.5pt" o:hralign="center" o:hrstd="t" o:hr="t"/>
-        </w:pict>
       </w:r>
     </w:p>
     <w:bookmarkEnd w:id="68"/>
@@ -6907,6 +6452,60 @@
         <w:t xml:space="preserve">God has begun something in you. Hope trusts that He will finish it.</w:t>
       </w:r>
     </w:p>
+    <w:bookmarkEnd w:id="69"/>
+    <w:bookmarkStart w:id="70" w:name="reflection-questions"/>
+    <w:p>
+      <w:pPr>
+        <w:pStyle w:val="Heading2"/>
+      </w:pPr>
+      <w:r>
+        <w:t xml:space="preserve">Reflection Questions</w:t>
+      </w:r>
+    </w:p>
+    <w:p>
+      <w:pPr>
+        <w:pStyle w:val="FirstParagraph"/>
+      </w:pPr>
+      <w:r>
+        <w:rPr>
+          <w:i/>
+          <w:iCs/>
+        </w:rPr>
+        <w:t xml:space="preserve">Sit quietly with Jesus. Let these questions rest in your heart.</w:t>
+      </w:r>
+    </w:p>
+    <w:p>
+      <w:pPr>
+        <w:pStyle w:val="BodyText"/>
+      </w:pPr>
+      <w:r>
+        <w:rPr>
+          <w:b/>
+          <w:bCs/>
+        </w:rPr>
+        <w:t xml:space="preserve">1. Where in my life am I tempted to despair or discouragement?</w:t>
+      </w:r>
+    </w:p>
+    <w:p>
+      <w:pPr>
+        <w:pStyle w:val="BodyText"/>
+      </w:pPr>
+      <w:r>
+        <w:t xml:space="preserve">Can I bring that place to Jesus right now and ask for hope?</w:t>
+      </w:r>
+    </w:p>
+    <w:p>
+      <w:pPr>
+        <w:pStyle w:val="BodyText"/>
+      </w:pPr>
+      <w:r>
+        <w:rPr>
+          <w:i/>
+          <w:iCs/>
+        </w:rPr>
+        <w:t xml:space="preserve">My thoughts:</w:t>
+      </w:r>
+    </w:p>
     <w:p>
       <w:r>
         <w:pict>
@@ -6914,28 +6513,6 @@
         </w:pict>
       </w:r>
     </w:p>
-    <w:bookmarkEnd w:id="69"/>
-    <w:bookmarkStart w:id="70" w:name="reflection-questions"/>
-    <w:p>
-      <w:pPr>
-        <w:pStyle w:val="Heading2"/>
-      </w:pPr>
-      <w:r>
-        <w:t xml:space="preserve">Reflection Questions</w:t>
-      </w:r>
-    </w:p>
-    <w:p>
-      <w:pPr>
-        <w:pStyle w:val="FirstParagraph"/>
-      </w:pPr>
-      <w:r>
-        <w:rPr>
-          <w:i/>
-          <w:iCs/>
-        </w:rPr>
-        <w:t xml:space="preserve">Sit quietly with Jesus. Let these questions rest in your heart.</w:t>
-      </w:r>
-    </w:p>
     <w:p>
       <w:r>
         <w:pict>
@@ -6944,38 +6521,6 @@
       </w:r>
     </w:p>
     <w:p>
-      <w:pPr>
-        <w:pStyle w:val="FirstParagraph"/>
-      </w:pPr>
-      <w:r>
-        <w:rPr>
-          <w:b/>
-          <w:bCs/>
-        </w:rPr>
-        <w:t xml:space="preserve">1. Where in my life am I tempted to despair or discouragement?</w:t>
-      </w:r>
-    </w:p>
-    <w:p>
-      <w:pPr>
-        <w:pStyle w:val="BodyText"/>
-      </w:pPr>
-      <w:r>
-        <w:t xml:space="preserve">Can I bring that place to Jesus right now and ask for hope?</w:t>
-      </w:r>
-    </w:p>
-    <w:p>
-      <w:pPr>
-        <w:pStyle w:val="BodyText"/>
-      </w:pPr>
-      <w:r>
-        <w:rPr>
-          <w:i/>
-          <w:iCs/>
-        </w:rPr>
-        <w:t xml:space="preserve">My thoughts:</w:t>
-      </w:r>
-    </w:p>
-    <w:p>
       <w:r>
         <w:pict>
           <v:rect style="width:0;height:1.5pt" o:hralign="center" o:hrstd="t" o:hr="t"/>
@@ -6983,6 +6528,38 @@
       </w:r>
     </w:p>
     <w:p>
+      <w:pPr>
+        <w:pStyle w:val="FirstParagraph"/>
+      </w:pPr>
+      <w:r>
+        <w:rPr>
+          <w:b/>
+          <w:bCs/>
+        </w:rPr>
+        <w:t xml:space="preserve">2. What am I trying to carry that I need to surrender to God?</w:t>
+      </w:r>
+    </w:p>
+    <w:p>
+      <w:pPr>
+        <w:pStyle w:val="BodyText"/>
+      </w:pPr>
+      <w:r>
+        <w:t xml:space="preserve">Anxiety? Grief? Fear? The need to control?</w:t>
+      </w:r>
+    </w:p>
+    <w:p>
+      <w:pPr>
+        <w:pStyle w:val="BodyText"/>
+      </w:pPr>
+      <w:r>
+        <w:rPr>
+          <w:i/>
+          <w:iCs/>
+        </w:rPr>
+        <w:t xml:space="preserve">My thoughts:</w:t>
+      </w:r>
+    </w:p>
+    <w:p>
       <w:r>
         <w:pict>
           <v:rect style="width:0;height:1.5pt" o:hralign="center" o:hrstd="t" o:hr="t"/>
@@ -7012,7 +6589,7 @@
           <w:b/>
           <w:bCs/>
         </w:rPr>
-        <w:t xml:space="preserve">2. What am I trying to carry that I need to surrender to God?</w:t>
+        <w:t xml:space="preserve">3. How would my life be different if I truly believed God's promises?</w:t>
       </w:r>
     </w:p>
     <w:p>
@@ -7020,7 +6597,7 @@
         <w:pStyle w:val="BodyText"/>
       </w:pPr>
       <w:r>
-        <w:t xml:space="preserve">Anxiety? Grief? Fear? The need to control?</w:t>
+        <w:t xml:space="preserve">What would I do? What would I stop doing? How would I face tomorrow?</w:t>
       </w:r>
     </w:p>
     <w:p>
@@ -7056,73 +6633,6 @@
         </w:pict>
       </w:r>
     </w:p>
-    <w:p>
-      <w:r>
-        <w:pict>
-          <v:rect style="width:0;height:1.5pt" o:hralign="center" o:hrstd="t" o:hr="t"/>
-        </w:pict>
-      </w:r>
-    </w:p>
-    <w:p>
-      <w:pPr>
-        <w:pStyle w:val="FirstParagraph"/>
-      </w:pPr>
-      <w:r>
-        <w:rPr>
-          <w:b/>
-          <w:bCs/>
-        </w:rPr>
-        <w:t xml:space="preserve">3. How would my life be different if I truly believed God's promises?</w:t>
-      </w:r>
-    </w:p>
-    <w:p>
-      <w:pPr>
-        <w:pStyle w:val="BodyText"/>
-      </w:pPr>
-      <w:r>
-        <w:t xml:space="preserve">What would I do? What would I stop doing? How would I face tomorrow?</w:t>
-      </w:r>
-    </w:p>
-    <w:p>
-      <w:pPr>
-        <w:pStyle w:val="BodyText"/>
-      </w:pPr>
-      <w:r>
-        <w:rPr>
-          <w:i/>
-          <w:iCs/>
-        </w:rPr>
-        <w:t xml:space="preserve">My thoughts:</w:t>
-      </w:r>
-    </w:p>
-    <w:p>
-      <w:r>
-        <w:pict>
-          <v:rect style="width:0;height:1.5pt" o:hralign="center" o:hrstd="t" o:hr="t"/>
-        </w:pict>
-      </w:r>
-    </w:p>
-    <w:p>
-      <w:r>
-        <w:pict>
-          <v:rect style="width:0;height:1.5pt" o:hralign="center" o:hrstd="t" o:hr="t"/>
-        </w:pict>
-      </w:r>
-    </w:p>
-    <w:p>
-      <w:r>
-        <w:pict>
-          <v:rect style="width:0;height:1.5pt" o:hralign="center" o:hrstd="t" o:hr="t"/>
-        </w:pict>
-      </w:r>
-    </w:p>
-    <w:p>
-      <w:r>
-        <w:pict>
-          <v:rect style="width:0;height:1.5pt" o:hralign="center" o:hrstd="t" o:hr="t"/>
-        </w:pict>
-      </w:r>
-    </w:p>
     <w:bookmarkEnd w:id="70"/>
     <w:bookmarkStart w:id="71" w:name="a-prayer-for-hope"/>
     <w:p>
@@ -7231,13 +6741,6 @@
         <w:t xml:space="preserve">Amen.</w:t>
       </w:r>
     </w:p>
-    <w:p>
-      <w:r>
-        <w:pict>
-          <v:rect style="width:0;height:1.5pt" o:hralign="center" o:hrstd="t" o:hr="t"/>
-        </w:pict>
-      </w:r>
-    </w:p>
     <w:bookmarkEnd w:id="71"/>
     <w:bookmarkStart w:id="72" w:name="traditional-prayer-act-of-hope"/>
     <w:p>
@@ -7284,13 +6787,6 @@
         <w:t xml:space="preserve">Amen.</w:t>
       </w:r>
     </w:p>
-    <w:p>
-      <w:r>
-        <w:pict>
-          <v:rect style="width:0;height:1.5pt" o:hralign="center" o:hrstd="t" o:hr="t"/>
-        </w:pict>
-      </w:r>
-    </w:p>
     <w:bookmarkEnd w:id="72"/>
     <w:bookmarkStart w:id="73" w:name="rest-in-his-presence"/>
     <w:p>
@@ -7365,13 +6861,6 @@
         <w:t xml:space="preserve">When you hear the bell, pray the closing prayer below, then return quietly to the Parish Hall.</w:t>
       </w:r>
     </w:p>
-    <w:p>
-      <w:r>
-        <w:pict>
-          <v:rect style="width:0;height:1.5pt" o:hralign="center" o:hrstd="t" o:hr="t"/>
-        </w:pict>
-      </w:r>
-    </w:p>
     <w:bookmarkEnd w:id="73"/>
     <w:bookmarkStart w:id="74" w:name="closing-prayer-the-anima-christi"/>
     <w:p>
@@ -7590,13 +7079,6 @@
         <w:t xml:space="preserve">pray for us.</w:t>
       </w:r>
     </w:p>
-    <w:p>
-      <w:r>
-        <w:pict>
-          <v:rect style="width:0;height:1.5pt" o:hralign="center" o:hrstd="t" o:hr="t"/>
-        </w:pict>
-      </w:r>
-    </w:p>
     <w:bookmarkEnd w:id="74"/>
     <w:bookmarkStart w:id="75" w:name="as-you-leave"/>
     <w:p>
@@ -7670,15 +7152,8 @@
       </w:r>
     </w:p>
     <w:p>
-      <w:r>
-        <w:pict>
-          <v:rect style="width:0;height:1.5pt" o:hralign="center" o:hrstd="t" o:hr="t"/>
-        </w:pict>
-      </w:r>
-    </w:p>
-    <w:p>
-      <w:pPr>
-        <w:pStyle w:val="FirstParagraph"/>
+      <w:pPr>
+        <w:pStyle w:val="BodyText"/>
       </w:pPr>
       <w:r>
         <w:rPr>
@@ -7692,13 +7167,6 @@
       </w:r>
       <w:r>
         <w:t xml:space="preserve">— Jeremiah 29:11 (NABRE)</w:t>
-      </w:r>
-    </w:p>
-    <w:p>
-      <w:r>
-        <w:pict>
-          <v:rect style="width:0;height:1.5pt" o:hralign="center" o:hrstd="t" o:hr="t"/>
-        </w:pict>
       </w:r>
     </w:p>
     <w:bookmarkEnd w:id="75"/>
@@ -7724,13 +7192,6 @@
         <w:t xml:space="preserve">Participant Notes</w:t>
       </w:r>
     </w:p>
-    <w:p>
-      <w:r>
-        <w:pict>
-          <v:rect style="width:0;height:1.5pt" o:hralign="center" o:hrstd="t" o:hr="t"/>
-        </w:pict>
-      </w:r>
-    </w:p>
     <w:bookmarkStart w:id="77" w:name="central-truth"/>
     <w:p>
       <w:pPr>
@@ -7750,13 +7211,6 @@
           <w:bCs/>
         </w:rPr>
         <w:t xml:space="preserve">Love is the essence of the inner life of the Trinity. It is the soul of holiness and the basis upon which we will be judged. In Heaven, the faithful will live in the joy of perfect love.</w:t>
-      </w:r>
-    </w:p>
-    <w:p>
-      <w:r>
-        <w:pict>
-          <v:rect style="width:0;height:1.5pt" o:hralign="center" o:hrstd="t" o:hr="t"/>
-        </w:pict>
       </w:r>
     </w:p>
     <w:bookmarkEnd w:id="77"/>
@@ -7851,13 +7305,6 @@
           <w:iCs/>
         </w:rPr>
         <w:t xml:space="preserve">"Whatever you did for one of these least brothers of mine, you did for me."</w:t>
-      </w:r>
-    </w:p>
-    <w:p>
-      <w:r>
-        <w:pict>
-          <v:rect style="width:0;height:1.5pt" o:hralign="center" o:hrstd="t" o:hr="t"/>
-        </w:pict>
       </w:r>
     </w:p>
     <w:bookmarkEnd w:id="78"/>
@@ -8041,13 +7488,6 @@
         </w:pict>
       </w:r>
     </w:p>
-    <w:p>
-      <w:r>
-        <w:pict>
-          <v:rect style="width:0;height:1.5pt" o:hralign="center" o:hrstd="t" o:hr="t"/>
-        </w:pict>
-      </w:r>
-    </w:p>
     <w:bookmarkEnd w:id="79"/>
     <w:bookmarkStart w:id="80" w:name="Xd2fc2850928d69d0d03d8bb2034694e4506ccbd"/>
     <w:p>
@@ -8327,13 +7767,6 @@
           <w:bCs/>
         </w:rPr>
         <w:t xml:space="preserve">My Notes:</w:t>
-      </w:r>
-    </w:p>
-    <w:p>
-      <w:r>
-        <w:pict>
-          <v:rect style="width:0;height:1.5pt" o:hralign="center" o:hrstd="t" o:hr="t"/>
-        </w:pict>
       </w:r>
     </w:p>
     <w:p>
@@ -8654,13 +8087,6 @@
           <w:bCs/>
         </w:rPr>
         <w:t xml:space="preserve">My Notes:</w:t>
-      </w:r>
-    </w:p>
-    <w:p>
-      <w:r>
-        <w:pict>
-          <v:rect style="width:0;height:1.5pt" o:hralign="center" o:hrstd="t" o:hr="t"/>
-        </w:pict>
       </w:r>
     </w:p>
     <w:p>
@@ -8959,6 +8385,104 @@
         </w:tc>
       </w:tr>
     </w:tbl>
+    <w:bookmarkEnd w:id="83"/>
+    <w:bookmarkStart w:id="84" w:name="key-takeaway"/>
+    <w:p>
+      <w:pPr>
+        <w:pStyle w:val="Heading2"/>
+      </w:pPr>
+      <w:r>
+        <w:t xml:space="preserve">Key Takeaway</w:t>
+      </w:r>
+    </w:p>
+    <w:p>
+      <w:pPr>
+        <w:pStyle w:val="FirstParagraph"/>
+      </w:pPr>
+      <w:r>
+        <w:t xml:space="preserve">The question isn't</w:t>
+      </w:r>
+      <w:r>
+        <w:t xml:space="preserve"> </w:t>
+      </w:r>
+      <w:r>
+        <w:rPr>
+          <w:i/>
+          <w:iCs/>
+        </w:rPr>
+        <w:t xml:space="preserve">"Do you feel loving?"</w:t>
+      </w:r>
+    </w:p>
+    <w:p>
+      <w:pPr>
+        <w:pStyle w:val="BodyText"/>
+      </w:pPr>
+      <w:r>
+        <w:t xml:space="preserve">The question is</w:t>
+      </w:r>
+      <w:r>
+        <w:t xml:space="preserve"> </w:t>
+      </w:r>
+      <w:r>
+        <w:rPr>
+          <w:i/>
+          <w:iCs/>
+        </w:rPr>
+        <w:t xml:space="preserve">"Will you choose to love?"</w:t>
+      </w:r>
+    </w:p>
+    <w:p>
+      <w:pPr>
+        <w:pStyle w:val="BodyText"/>
+      </w:pPr>
+      <w:r>
+        <w:t xml:space="preserve">Jesus said:</w:t>
+      </w:r>
+      <w:r>
+        <w:t xml:space="preserve"> </w:t>
+      </w:r>
+      <w:r>
+        <w:rPr>
+          <w:i/>
+          <w:iCs/>
+        </w:rPr>
+        <w:t xml:space="preserve">"By this all men will know that you are my disciples, if you have love for one another."</w:t>
+      </w:r>
+    </w:p>
+    <w:p>
+      <w:pPr>
+        <w:pStyle w:val="BodyText"/>
+      </w:pPr>
+      <w:r>
+        <w:rPr>
+          <w:b/>
+          <w:bCs/>
+        </w:rPr>
+        <w:t xml:space="preserve">Not by your knowledge. Not by your attendance. Not by your feelings. By your love.</w:t>
+      </w:r>
+    </w:p>
+    <w:bookmarkEnd w:id="84"/>
+    <w:bookmarkStart w:id="85" w:name="my-response"/>
+    <w:p>
+      <w:pPr>
+        <w:pStyle w:val="Heading2"/>
+      </w:pPr>
+      <w:r>
+        <w:t xml:space="preserve">My Response</w:t>
+      </w:r>
+    </w:p>
+    <w:p>
+      <w:pPr>
+        <w:pStyle w:val="FirstParagraph"/>
+      </w:pPr>
+      <w:r>
+        <w:rPr>
+          <w:i/>
+          <w:iCs/>
+        </w:rPr>
+        <w:t xml:space="preserve">One thing I want to remember about this lesson:</w:t>
+      </w:r>
+    </w:p>
     <w:p>
       <w:r>
         <w:pict>
@@ -8966,82 +8490,6 @@
         </w:pict>
       </w:r>
     </w:p>
-    <w:bookmarkEnd w:id="83"/>
-    <w:bookmarkStart w:id="84" w:name="key-takeaway"/>
-    <w:p>
-      <w:pPr>
-        <w:pStyle w:val="Heading2"/>
-      </w:pPr>
-      <w:r>
-        <w:t xml:space="preserve">Key Takeaway</w:t>
-      </w:r>
-    </w:p>
-    <w:p>
-      <w:pPr>
-        <w:pStyle w:val="FirstParagraph"/>
-      </w:pPr>
-      <w:r>
-        <w:t xml:space="preserve">The question isn't</w:t>
-      </w:r>
-      <w:r>
-        <w:t xml:space="preserve"> </w:t>
-      </w:r>
-      <w:r>
-        <w:rPr>
-          <w:i/>
-          <w:iCs/>
-        </w:rPr>
-        <w:t xml:space="preserve">"Do you feel loving?"</w:t>
-      </w:r>
-    </w:p>
-    <w:p>
-      <w:pPr>
-        <w:pStyle w:val="BodyText"/>
-      </w:pPr>
-      <w:r>
-        <w:t xml:space="preserve">The question is</w:t>
-      </w:r>
-      <w:r>
-        <w:t xml:space="preserve"> </w:t>
-      </w:r>
-      <w:r>
-        <w:rPr>
-          <w:i/>
-          <w:iCs/>
-        </w:rPr>
-        <w:t xml:space="preserve">"Will you choose to love?"</w:t>
-      </w:r>
-    </w:p>
-    <w:p>
-      <w:pPr>
-        <w:pStyle w:val="BodyText"/>
-      </w:pPr>
-      <w:r>
-        <w:t xml:space="preserve">Jesus said:</w:t>
-      </w:r>
-      <w:r>
-        <w:t xml:space="preserve"> </w:t>
-      </w:r>
-      <w:r>
-        <w:rPr>
-          <w:i/>
-          <w:iCs/>
-        </w:rPr>
-        <w:t xml:space="preserve">"By this all men will know that you are my disciples, if you have love for one another."</w:t>
-      </w:r>
-    </w:p>
-    <w:p>
-      <w:pPr>
-        <w:pStyle w:val="BodyText"/>
-      </w:pPr>
-      <w:r>
-        <w:rPr>
-          <w:b/>
-          <w:bCs/>
-        </w:rPr>
-        <w:t xml:space="preserve">Not by your knowledge. Not by your attendance. Not by your feelings. By your love.</w:t>
-      </w:r>
-    </w:p>
     <w:p>
       <w:r>
         <w:pict>
@@ -9049,16 +8497,6 @@
         </w:pict>
       </w:r>
     </w:p>
-    <w:bookmarkEnd w:id="84"/>
-    <w:bookmarkStart w:id="85" w:name="my-response"/>
-    <w:p>
-      <w:pPr>
-        <w:pStyle w:val="Heading2"/>
-      </w:pPr>
-      <w:r>
-        <w:t xml:space="preserve">My Response</w:t>
-      </w:r>
-    </w:p>
     <w:p>
       <w:pPr>
         <w:pStyle w:val="FirstParagraph"/>
@@ -9068,7 +8506,7 @@
           <w:i/>
           <w:iCs/>
         </w:rPr>
-        <w:t xml:space="preserve">One thing I want to remember about this lesson:</w:t>
+        <w:t xml:space="preserve">One specific way I will choose to love this week:</w:t>
       </w:r>
     </w:p>
     <w:p>
@@ -9086,24 +8524,611 @@
       </w:r>
     </w:p>
     <w:p>
-      <w:pPr>
-        <w:pStyle w:val="FirstParagraph"/>
-      </w:pPr>
-      <w:r>
-        <w:rPr>
-          <w:i/>
-          <w:iCs/>
-        </w:rPr>
-        <w:t xml:space="preserve">One specific way I will choose to love this week:</w:t>
-      </w:r>
-    </w:p>
-    <w:p>
       <w:r>
         <w:pict>
           <v:rect style="width:0;height:1.5pt" o:hralign="center" o:hrstd="t" o:hr="t"/>
         </w:pict>
       </w:r>
     </w:p>
+    <w:bookmarkEnd w:id="85"/>
+    <w:bookmarkStart w:id="86" w:name="act-of-love"/>
+    <w:p>
+      <w:pPr>
+        <w:pStyle w:val="Heading2"/>
+      </w:pPr>
+      <w:r>
+        <w:t xml:space="preserve">Act of Love</w:t>
+      </w:r>
+    </w:p>
+    <w:p>
+      <w:pPr>
+        <w:pStyle w:val="BlockText"/>
+      </w:pPr>
+      <w:r>
+        <w:t xml:space="preserve">O my God, I love you above all things, with my whole heart and soul, because you are all good and worthy of all my love. I love my neighbor as myself for the love of you. I forgive all who have injured me, and I ask pardon of all whom I have injured.</w:t>
+      </w:r>
+      <w:r>
+        <w:t xml:space="preserve"> </w:t>
+      </w:r>
+      <w:r>
+        <w:rPr>
+          <w:b/>
+          <w:bCs/>
+        </w:rPr>
+        <w:t xml:space="preserve">Amen.</w:t>
+      </w:r>
+    </w:p>
+    <w:bookmarkEnd w:id="86"/>
+    <w:bookmarkEnd w:id="87"/>
+    <w:bookmarkStart w:id="98" w:name="session-4-devotional-abiding-in-love"/>
+    <w:p>
+      <w:pPr>
+        <w:pStyle w:val="Heading1"/>
+      </w:pPr>
+      <w:r>
+        <w:t xml:space="preserve">Session 4 Devotional: Abiding in Love</w:t>
+      </w:r>
+    </w:p>
+    <w:p>
+      <w:pPr>
+        <w:pStyle w:val="FirstParagraph"/>
+      </w:pPr>
+      <w:r>
+        <w:rPr>
+          <w:b/>
+          <w:bCs/>
+        </w:rPr>
+        <w:t xml:space="preserve">15 Minutes with Jesus</w:t>
+      </w:r>
+    </w:p>
+    <w:p>
+      <w:pPr>
+        <w:pStyle w:val="BlockText"/>
+      </w:pPr>
+      <w:r>
+        <w:rPr>
+          <w:i/>
+          <w:iCs/>
+        </w:rPr>
+        <w:t xml:space="preserve">"God is love, and whoever remains in love remains in God and God in him."</w:t>
+      </w:r>
+      <w:r>
+        <w:t xml:space="preserve"> </w:t>
+      </w:r>
+      <w:r>
+        <w:t xml:space="preserve">— 1 John 4:16 (NABRE)</w:t>
+      </w:r>
+    </w:p>
+    <w:bookmarkStart w:id="88" w:name="the-destination-of-the-journey"/>
+    <w:p>
+      <w:pPr>
+        <w:pStyle w:val="Heading2"/>
+      </w:pPr>
+      <w:r>
+        <w:t xml:space="preserve">The Destination of the Journey</w:t>
+      </w:r>
+    </w:p>
+    <w:p>
+      <w:pPr>
+        <w:pStyle w:val="FirstParagraph"/>
+      </w:pPr>
+      <w:r>
+        <w:t xml:space="preserve">You have traveled far—not just today, but throughout your entire OCIA journey.</w:t>
+      </w:r>
+    </w:p>
+    <w:p>
+      <w:pPr>
+        <w:pStyle w:val="BodyText"/>
+      </w:pPr>
+      <w:r>
+        <w:t xml:space="preserve">You learned that God exists and that the solution to evil and suffering is love. You discovered that love is not a feeling but a reality that binds truth, justice, and mercy together. You met the Trinity—Father, Son, and Holy Spirit—an eternal communion of love. You traced God's covenant plan, saw it fulfilled in Jesus Christ, and found it alive in the Church, the Mass, the sacraments.</w:t>
+      </w:r>
+    </w:p>
+    <w:p>
+      <w:pPr>
+        <w:pStyle w:val="BodyText"/>
+      </w:pPr>
+      <w:r>
+        <w:t xml:space="preserve">Everything you have learned has been pointing here. To love.</w:t>
+      </w:r>
+    </w:p>
+    <w:p>
+      <w:pPr>
+        <w:pStyle w:val="BodyText"/>
+      </w:pPr>
+      <w:r>
+        <w:t xml:space="preserve">Today you began with grace—the overwhelming gift of God pouring out His very life toward you. You responded with faith—saying yes to a God who reveals Himself. You anchored yourself in hope—trusting that God will complete what He has begun.</w:t>
+      </w:r>
+    </w:p>
+    <w:p>
+      <w:pPr>
+        <w:pStyle w:val="BodyText"/>
+      </w:pPr>
+      <w:r>
+        <w:t xml:space="preserve">Now you arrive at the destination: Love.</w:t>
+      </w:r>
+    </w:p>
+    <w:p>
+      <w:pPr>
+        <w:pStyle w:val="BodyText"/>
+      </w:pPr>
+      <w:r>
+        <w:t xml:space="preserve">But here is the beautiful truth—love is not just the destination. Love has been with you all along. Grace</w:t>
+      </w:r>
+      <w:r>
+        <w:t xml:space="preserve"> </w:t>
+      </w:r>
+      <w:r>
+        <w:rPr>
+          <w:i/>
+          <w:iCs/>
+        </w:rPr>
+        <w:t xml:space="preserve">is</w:t>
+      </w:r>
+      <w:r>
+        <w:t xml:space="preserve"> </w:t>
+      </w:r>
+      <w:r>
+        <w:t xml:space="preserve">love reaching out. Faith</w:t>
+      </w:r>
+      <w:r>
+        <w:t xml:space="preserve"> </w:t>
+      </w:r>
+      <w:r>
+        <w:rPr>
+          <w:i/>
+          <w:iCs/>
+        </w:rPr>
+        <w:t xml:space="preserve">is</w:t>
+      </w:r>
+      <w:r>
+        <w:t xml:space="preserve"> </w:t>
+      </w:r>
+      <w:r>
+        <w:t xml:space="preserve">love received. Hope</w:t>
+      </w:r>
+      <w:r>
+        <w:t xml:space="preserve"> </w:t>
+      </w:r>
+      <w:r>
+        <w:rPr>
+          <w:i/>
+          <w:iCs/>
+        </w:rPr>
+        <w:t xml:space="preserve">is</w:t>
+      </w:r>
+      <w:r>
+        <w:t xml:space="preserve"> </w:t>
+      </w:r>
+      <w:r>
+        <w:t xml:space="preserve">love trusted. And now, love calls you to</w:t>
+      </w:r>
+      <w:r>
+        <w:t xml:space="preserve"> </w:t>
+      </w:r>
+      <w:r>
+        <w:rPr>
+          <w:i/>
+          <w:iCs/>
+        </w:rPr>
+        <w:t xml:space="preserve">remain</w:t>
+      </w:r>
+      <w:r>
+        <w:t xml:space="preserve">.</w:t>
+      </w:r>
+    </w:p>
+    <w:p>
+      <w:pPr>
+        <w:pStyle w:val="BodyText"/>
+      </w:pPr>
+      <w:r>
+        <w:rPr>
+          <w:b/>
+          <w:bCs/>
+        </w:rPr>
+        <w:t xml:space="preserve">St. John</w:t>
+      </w:r>
+      <w:r>
+        <w:t xml:space="preserve"> </w:t>
+      </w:r>
+      <w:r>
+        <w:t xml:space="preserve">understood this when he wrote:</w:t>
+      </w:r>
+    </w:p>
+    <w:p>
+      <w:pPr>
+        <w:pStyle w:val="BlockText"/>
+      </w:pPr>
+      <w:r>
+        <w:rPr>
+          <w:i/>
+          <w:iCs/>
+        </w:rPr>
+        <w:t xml:space="preserve">"In this is love: not that we have loved God, but that he loved us and sent his Son as expiation for our sins."</w:t>
+      </w:r>
+      <w:r>
+        <w:t xml:space="preserve"> </w:t>
+      </w:r>
+      <w:r>
+        <w:t xml:space="preserve">(1 John 4:10, NABRE)</w:t>
+      </w:r>
+    </w:p>
+    <w:p>
+      <w:pPr>
+        <w:pStyle w:val="FirstParagraph"/>
+      </w:pPr>
+      <w:r>
+        <w:t xml:space="preserve">Love begins with God. Always. You are not here to earn God's love. You are here to receive it, to rest in it, and to let it transform you.</w:t>
+      </w:r>
+    </w:p>
+    <w:bookmarkEnd w:id="88"/>
+    <w:bookmarkStart w:id="89" w:name="god-is-love"/>
+    <w:p>
+      <w:pPr>
+        <w:pStyle w:val="Heading2"/>
+      </w:pPr>
+      <w:r>
+        <w:t xml:space="preserve">God IS Love</w:t>
+      </w:r>
+    </w:p>
+    <w:p>
+      <w:pPr>
+        <w:pStyle w:val="FirstParagraph"/>
+      </w:pPr>
+      <w:r>
+        <w:t xml:space="preserve">St. Paul wrote that faith, hope, and love abide—but</w:t>
+      </w:r>
+      <w:r>
+        <w:t xml:space="preserve"> </w:t>
+      </w:r>
+      <w:r>
+        <w:rPr>
+          <w:i/>
+          <w:iCs/>
+        </w:rPr>
+        <w:t xml:space="preserve">the greatest of these is love</w:t>
+      </w:r>
+      <w:r>
+        <w:t xml:space="preserve"> </w:t>
+      </w:r>
+      <w:r>
+        <w:t xml:space="preserve">(1 Corinthians 13:13).</w:t>
+      </w:r>
+    </w:p>
+    <w:p>
+      <w:pPr>
+        <w:pStyle w:val="BodyText"/>
+      </w:pPr>
+      <w:r>
+        <w:t xml:space="preserve">Why is love the greatest?</w:t>
+      </w:r>
+    </w:p>
+    <w:p>
+      <w:pPr>
+        <w:pStyle w:val="BodyText"/>
+      </w:pPr>
+      <w:r>
+        <w:t xml:space="preserve">Because love is who God</w:t>
+      </w:r>
+      <w:r>
+        <w:t xml:space="preserve"> </w:t>
+      </w:r>
+      <w:r>
+        <w:rPr>
+          <w:i/>
+          <w:iCs/>
+        </w:rPr>
+        <w:t xml:space="preserve">is</w:t>
+      </w:r>
+      <w:r>
+        <w:t xml:space="preserve">. Not just what God does—who God</w:t>
+      </w:r>
+      <w:r>
+        <w:t xml:space="preserve"> </w:t>
+      </w:r>
+      <w:r>
+        <w:rPr>
+          <w:i/>
+          <w:iCs/>
+        </w:rPr>
+        <w:t xml:space="preserve">is</w:t>
+      </w:r>
+      <w:r>
+        <w:t xml:space="preserve">. The Father, Son, and Holy Spirit are an eternal communion of self-giving love. And this love—this very love—has been pursuing you your entire life. Before you knew His name. Before you walked through the doors of this parish. Before you took your first breath. God's love was there.</w:t>
+      </w:r>
+    </w:p>
+    <w:p>
+      <w:pPr>
+        <w:pStyle w:val="BodyText"/>
+      </w:pPr>
+      <w:r>
+        <w:rPr>
+          <w:b/>
+          <w:bCs/>
+        </w:rPr>
+        <w:t xml:space="preserve">St. Augustine</w:t>
+      </w:r>
+      <w:r>
+        <w:t xml:space="preserve"> </w:t>
+      </w:r>
+      <w:r>
+        <w:t xml:space="preserve">captured this beautifully:</w:t>
+      </w:r>
+    </w:p>
+    <w:p>
+      <w:pPr>
+        <w:pStyle w:val="BlockText"/>
+      </w:pPr>
+      <w:r>
+        <w:rPr>
+          <w:i/>
+          <w:iCs/>
+        </w:rPr>
+        <w:t xml:space="preserve">"You have made us for yourself, O Lord, and our hearts are restless until they rest in you."</w:t>
+      </w:r>
+    </w:p>
+    <w:p>
+      <w:pPr>
+        <w:pStyle w:val="FirstParagraph"/>
+      </w:pPr>
+      <w:r>
+        <w:t xml:space="preserve">The restlessness you have felt—the longing, the searching, the ache for something more—that is your heart seeking the love it was made for. And that love is here. That love is now. That love is Jesus, present before you.</w:t>
+      </w:r>
+    </w:p>
+    <w:bookmarkEnd w:id="89"/>
+    <w:bookmarkStart w:id="90" w:name="called-to-be-love-in-the-world"/>
+    <w:p>
+      <w:pPr>
+        <w:pStyle w:val="Heading2"/>
+      </w:pPr>
+      <w:r>
+        <w:t xml:space="preserve">Called to Be Love in the World</w:t>
+      </w:r>
+    </w:p>
+    <w:p>
+      <w:pPr>
+        <w:pStyle w:val="FirstParagraph"/>
+      </w:pPr>
+      <w:r>
+        <w:t xml:space="preserve">But God does not call you simply to receive His love. He calls you to</w:t>
+      </w:r>
+      <w:r>
+        <w:t xml:space="preserve"> </w:t>
+      </w:r>
+      <w:r>
+        <w:rPr>
+          <w:i/>
+          <w:iCs/>
+        </w:rPr>
+        <w:t xml:space="preserve">become</w:t>
+      </w:r>
+      <w:r>
+        <w:t xml:space="preserve"> </w:t>
+      </w:r>
+      <w:r>
+        <w:t xml:space="preserve">His love in the world.</w:t>
+      </w:r>
+    </w:p>
+    <w:p>
+      <w:pPr>
+        <w:pStyle w:val="BodyText"/>
+      </w:pPr>
+      <w:r>
+        <w:t xml:space="preserve">The prophet Micah asked what the Lord requires of us. The answer echoes through the ages:</w:t>
+      </w:r>
+    </w:p>
+    <w:p>
+      <w:pPr>
+        <w:pStyle w:val="BlockText"/>
+      </w:pPr>
+      <w:r>
+        <w:rPr>
+          <w:i/>
+          <w:iCs/>
+        </w:rPr>
+        <w:t xml:space="preserve">"You have been told, O mortal, what is good, and what the LORD requires of you: Only to do justice and to love goodness, and to walk humbly with your God."</w:t>
+      </w:r>
+      <w:r>
+        <w:t xml:space="preserve"> </w:t>
+      </w:r>
+      <w:r>
+        <w:t xml:space="preserve">(Micah 6:8, NABRE)</w:t>
+      </w:r>
+    </w:p>
+    <w:p>
+      <w:pPr>
+        <w:pStyle w:val="FirstParagraph"/>
+      </w:pPr>
+      <w:r>
+        <w:t xml:space="preserve">This is your calling. This is why you are here. Not just to know about God's love, but to</w:t>
+      </w:r>
+      <w:r>
+        <w:t xml:space="preserve"> </w:t>
+      </w:r>
+      <w:r>
+        <w:rPr>
+          <w:i/>
+          <w:iCs/>
+        </w:rPr>
+        <w:t xml:space="preserve">be</w:t>
+      </w:r>
+      <w:r>
+        <w:t xml:space="preserve"> </w:t>
+      </w:r>
+      <w:r>
+        <w:t xml:space="preserve">God's love—to bear truth in a world drowning in lies, to do justice where injustice reigns, to love mercy when the world demands vengeance, and to walk humbly with your God every step of the way.</w:t>
+      </w:r>
+    </w:p>
+    <w:p>
+      <w:pPr>
+        <w:pStyle w:val="BodyText"/>
+      </w:pPr>
+      <w:r>
+        <w:t xml:space="preserve">Jesus gave everything for you. Now He invites you to give your whole life to Him.</w:t>
+      </w:r>
+    </w:p>
+    <w:p>
+      <w:pPr>
+        <w:pStyle w:val="BodyText"/>
+      </w:pPr>
+      <w:r>
+        <w:rPr>
+          <w:b/>
+          <w:bCs/>
+        </w:rPr>
+        <w:t xml:space="preserve">St. John of the Cross</w:t>
+      </w:r>
+      <w:r>
+        <w:t xml:space="preserve"> </w:t>
+      </w:r>
+      <w:r>
+        <w:t xml:space="preserve">wrote:</w:t>
+      </w:r>
+    </w:p>
+    <w:p>
+      <w:pPr>
+        <w:pStyle w:val="BlockText"/>
+      </w:pPr>
+      <w:r>
+        <w:rPr>
+          <w:i/>
+          <w:iCs/>
+        </w:rPr>
+        <w:t xml:space="preserve">"In the evening of life, we will be judged on love alone."</w:t>
+      </w:r>
+    </w:p>
+    <w:p>
+      <w:pPr>
+        <w:pStyle w:val="FirstParagraph"/>
+      </w:pPr>
+      <w:r>
+        <w:t xml:space="preserve">Not on how much we knew. Not on how much we accomplished. Not on how impressive our faith appeared. On love. Only love.</w:t>
+      </w:r>
+    </w:p>
+    <w:bookmarkEnd w:id="90"/>
+    <w:bookmarkStart w:id="91" w:name="the-next-generation"/>
+    <w:p>
+      <w:pPr>
+        <w:pStyle w:val="Heading2"/>
+      </w:pPr>
+      <w:r>
+        <w:t xml:space="preserve">The Next Generation</w:t>
+      </w:r>
+    </w:p>
+    <w:p>
+      <w:pPr>
+        <w:pStyle w:val="FirstParagraph"/>
+      </w:pPr>
+      <w:r>
+        <w:t xml:space="preserve">Look around you. The world is dark. But you—</w:t>
+      </w:r>
+      <w:r>
+        <w:rPr>
+          <w:i/>
+          <w:iCs/>
+        </w:rPr>
+        <w:t xml:space="preserve">you</w:t>
+      </w:r>
+      <w:r>
+        <w:t xml:space="preserve">—are called to be light.</w:t>
+      </w:r>
+    </w:p>
+    <w:p>
+      <w:pPr>
+        <w:pStyle w:val="BodyText"/>
+      </w:pPr>
+      <w:r>
+        <w:t xml:space="preserve">Jesus said:</w:t>
+      </w:r>
+    </w:p>
+    <w:p>
+      <w:pPr>
+        <w:pStyle w:val="BlockText"/>
+      </w:pPr>
+      <w:r>
+        <w:rPr>
+          <w:i/>
+          <w:iCs/>
+        </w:rPr>
+        <w:t xml:space="preserve">"You are the light of the world. A city set on a mountain cannot be hidden."</w:t>
+      </w:r>
+      <w:r>
+        <w:t xml:space="preserve"> </w:t>
+      </w:r>
+      <w:r>
+        <w:t xml:space="preserve">(Matthew 5:14, NABRE)</w:t>
+      </w:r>
+    </w:p>
+    <w:p>
+      <w:pPr>
+        <w:pStyle w:val="FirstParagraph"/>
+      </w:pPr>
+      <w:r>
+        <w:t xml:space="preserve">You are the next generation that brings light into the darkness. You are the ones who will carry the faith forward. You are the hands and feet of Christ in a world that desperately needs to see His love made visible.</w:t>
+      </w:r>
+    </w:p>
+    <w:p>
+      <w:pPr>
+        <w:pStyle w:val="BodyText"/>
+      </w:pPr>
+      <w:r>
+        <w:t xml:space="preserve">This is not a burden. This is a gift. This is the adventure you were made for.</w:t>
+      </w:r>
+    </w:p>
+    <w:bookmarkEnd w:id="91"/>
+    <w:bookmarkStart w:id="92" w:name="reflection-questions"/>
+    <w:p>
+      <w:pPr>
+        <w:pStyle w:val="Heading2"/>
+      </w:pPr>
+      <w:r>
+        <w:t xml:space="preserve">Reflection Questions</w:t>
+      </w:r>
+    </w:p>
+    <w:p>
+      <w:pPr>
+        <w:pStyle w:val="FirstParagraph"/>
+      </w:pPr>
+      <w:r>
+        <w:rPr>
+          <w:i/>
+          <w:iCs/>
+        </w:rPr>
+        <w:t xml:space="preserve">Sit quietly with Jesus. Let these questions rest in your heart.</w:t>
+      </w:r>
+    </w:p>
+    <w:p>
+      <w:pPr>
+        <w:pStyle w:val="BodyText"/>
+      </w:pPr>
+      <w:r>
+        <w:rPr>
+          <w:b/>
+          <w:bCs/>
+        </w:rPr>
+        <w:t xml:space="preserve">1. Do I truly believe that God—who IS love—has been pursuing me my whole life?</w:t>
+      </w:r>
+    </w:p>
+    <w:p>
+      <w:pPr>
+        <w:pStyle w:val="BodyText"/>
+      </w:pPr>
+      <w:r>
+        <w:t xml:space="preserve">How does this change the way I see my past, my present, my future?</w:t>
+      </w:r>
+    </w:p>
+    <w:p>
+      <w:pPr>
+        <w:pStyle w:val="BodyText"/>
+      </w:pPr>
+      <w:r>
+        <w:rPr>
+          <w:i/>
+          <w:iCs/>
+        </w:rPr>
+        <w:t xml:space="preserve">My thoughts:</w:t>
+      </w:r>
+    </w:p>
     <w:p>
       <w:r>
         <w:pict>
@@ -9125,32 +9150,36 @@
         </w:pict>
       </w:r>
     </w:p>
-    <w:bookmarkEnd w:id="85"/>
-    <w:bookmarkStart w:id="86" w:name="act-of-love"/>
-    <w:p>
-      <w:pPr>
-        <w:pStyle w:val="Heading2"/>
-      </w:pPr>
-      <w:r>
-        <w:t xml:space="preserve">Act of Love</w:t>
-      </w:r>
-    </w:p>
-    <w:p>
-      <w:pPr>
-        <w:pStyle w:val="BlockText"/>
-      </w:pPr>
-      <w:r>
-        <w:t xml:space="preserve">O my God, I love you above all things, with my whole heart and soul, because you are all good and worthy of all my love. I love my neighbor as myself for the love of you. I forgive all who have injured me, and I ask pardon of all whom I have injured.</w:t>
-      </w:r>
-      <w:r>
-        <w:t xml:space="preserve"> </w:t>
-      </w:r>
-      <w:r>
-        <w:rPr>
-          <w:b/>
-          <w:bCs/>
-        </w:rPr>
-        <w:t xml:space="preserve">Amen.</w:t>
+    <w:p>
+      <w:pPr>
+        <w:pStyle w:val="FirstParagraph"/>
+      </w:pPr>
+      <w:r>
+        <w:rPr>
+          <w:b/>
+          <w:bCs/>
+        </w:rPr>
+        <w:t xml:space="preserve">2. Am I willing to give my whole life to Christ, as He gave His life for me?</w:t>
+      </w:r>
+    </w:p>
+    <w:p>
+      <w:pPr>
+        <w:pStyle w:val="BodyText"/>
+      </w:pPr>
+      <w:r>
+        <w:t xml:space="preserve">What am I still holding back? What would it look like to surrender completely?</w:t>
+      </w:r>
+    </w:p>
+    <w:p>
+      <w:pPr>
+        <w:pStyle w:val="BodyText"/>
+      </w:pPr>
+      <w:r>
+        <w:rPr>
+          <w:i/>
+          <w:iCs/>
+        </w:rPr>
+        <w:t xml:space="preserve">My thoughts:</w:t>
       </w:r>
     </w:p>
     <w:p>
@@ -9160,29 +9189,6 @@
         </w:pict>
       </w:r>
     </w:p>
-    <w:bookmarkEnd w:id="86"/>
-    <w:bookmarkEnd w:id="87"/>
-    <w:bookmarkStart w:id="98" w:name="session-4-devotional-abiding-in-love"/>
-    <w:p>
-      <w:pPr>
-        <w:pStyle w:val="Heading1"/>
-      </w:pPr>
-      <w:r>
-        <w:t xml:space="preserve">Session 4 Devotional: Abiding in Love</w:t>
-      </w:r>
-    </w:p>
-    <w:p>
-      <w:pPr>
-        <w:pStyle w:val="FirstParagraph"/>
-      </w:pPr>
-      <w:r>
-        <w:rPr>
-          <w:b/>
-          <w:bCs/>
-        </w:rPr>
-        <w:t xml:space="preserve">15 Minutes with Jesus</w:t>
-      </w:r>
-    </w:p>
     <w:p>
       <w:r>
         <w:pict>
@@ -9191,45 +9197,22 @@
       </w:r>
     </w:p>
     <w:p>
-      <w:pPr>
-        <w:pStyle w:val="BlockText"/>
-      </w:pPr>
-      <w:r>
-        <w:rPr>
-          <w:i/>
-          <w:iCs/>
-        </w:rPr>
-        <w:t xml:space="preserve">"God is love, and whoever remains in love remains in God and God in him."</w:t>
-      </w:r>
-      <w:r>
-        <w:t xml:space="preserve"> </w:t>
-      </w:r>
-      <w:r>
-        <w:t xml:space="preserve">— 1 John 4:16 (NABRE)</w:t>
-      </w:r>
-    </w:p>
-    <w:p>
       <w:r>
         <w:pict>
           <v:rect style="width:0;height:1.5pt" o:hralign="center" o:hrstd="t" o:hr="t"/>
         </w:pict>
       </w:r>
     </w:p>
-    <w:bookmarkStart w:id="88" w:name="the-destination-of-the-journey"/>
-    <w:p>
-      <w:pPr>
-        <w:pStyle w:val="Heading2"/>
-      </w:pPr>
-      <w:r>
-        <w:t xml:space="preserve">The Destination of the Journey</w:t>
-      </w:r>
-    </w:p>
     <w:p>
       <w:pPr>
         <w:pStyle w:val="FirstParagraph"/>
       </w:pPr>
       <w:r>
-        <w:t xml:space="preserve">You have traveled far—not just today, but throughout your entire OCIA journey.</w:t>
+        <w:rPr>
+          <w:b/>
+          <w:bCs/>
+        </w:rPr>
+        <w:t xml:space="preserve">3. How is God calling me to be His love in the world?</w:t>
       </w:r>
     </w:p>
     <w:p>
@@ -9237,7 +9220,7 @@
         <w:pStyle w:val="BodyText"/>
       </w:pPr>
       <w:r>
-        <w:t xml:space="preserve">You learned that God exists and that the solution to evil and suffering is love. You discovered that love is not a feeling but a reality that binds truth, justice, and mercy together. You met the Trinity—Father, Son, and Holy Spirit—an eternal communion of love. You traced God's covenant plan, saw it fulfilled in Jesus Christ, and found it alive in the Church, the Mass, the sacraments.</w:t>
+        <w:t xml:space="preserve">To bear truth? To do justice? To love mercy? To walk humbly? Where is He sending me?</w:t>
       </w:r>
     </w:p>
     <w:p>
@@ -9245,136 +9228,11 @@
         <w:pStyle w:val="BodyText"/>
       </w:pPr>
       <w:r>
-        <w:t xml:space="preserve">Everything you have learned has been pointing here. To love.</w:t>
-      </w:r>
-    </w:p>
-    <w:p>
-      <w:pPr>
-        <w:pStyle w:val="BodyText"/>
-      </w:pPr>
-      <w:r>
-        <w:t xml:space="preserve">Today you began with grace—the overwhelming gift of God pouring out His very life toward you. You responded with faith—saying yes to a God who reveals Himself. You anchored yourself in hope—trusting that God will complete what He has begun.</w:t>
-      </w:r>
-    </w:p>
-    <w:p>
-      <w:pPr>
-        <w:pStyle w:val="BodyText"/>
-      </w:pPr>
-      <w:r>
-        <w:t xml:space="preserve">Now you arrive at the destination: Love.</w:t>
-      </w:r>
-    </w:p>
-    <w:p>
-      <w:pPr>
-        <w:pStyle w:val="BodyText"/>
-      </w:pPr>
-      <w:r>
-        <w:t xml:space="preserve">But here is the beautiful truth—love is not just the destination. Love has been with you all along. Grace</w:t>
-      </w:r>
-      <w:r>
-        <w:t xml:space="preserve"> </w:t>
-      </w:r>
-      <w:r>
-        <w:rPr>
-          <w:i/>
-          <w:iCs/>
-        </w:rPr>
-        <w:t xml:space="preserve">is</w:t>
-      </w:r>
-      <w:r>
-        <w:t xml:space="preserve"> </w:t>
-      </w:r>
-      <w:r>
-        <w:t xml:space="preserve">love reaching out. Faith</w:t>
-      </w:r>
-      <w:r>
-        <w:t xml:space="preserve"> </w:t>
-      </w:r>
-      <w:r>
-        <w:rPr>
-          <w:i/>
-          <w:iCs/>
-        </w:rPr>
-        <w:t xml:space="preserve">is</w:t>
-      </w:r>
-      <w:r>
-        <w:t xml:space="preserve"> </w:t>
-      </w:r>
-      <w:r>
-        <w:t xml:space="preserve">love received. Hope</w:t>
-      </w:r>
-      <w:r>
-        <w:t xml:space="preserve"> </w:t>
-      </w:r>
-      <w:r>
-        <w:rPr>
-          <w:i/>
-          <w:iCs/>
-        </w:rPr>
-        <w:t xml:space="preserve">is</w:t>
-      </w:r>
-      <w:r>
-        <w:t xml:space="preserve"> </w:t>
-      </w:r>
-      <w:r>
-        <w:t xml:space="preserve">love trusted. And now, love calls you to</w:t>
-      </w:r>
-      <w:r>
-        <w:t xml:space="preserve"> </w:t>
-      </w:r>
-      <w:r>
-        <w:rPr>
-          <w:i/>
-          <w:iCs/>
-        </w:rPr>
-        <w:t xml:space="preserve">remain</w:t>
-      </w:r>
-      <w:r>
-        <w:t xml:space="preserve">.</w:t>
-      </w:r>
-    </w:p>
-    <w:p>
-      <w:pPr>
-        <w:pStyle w:val="BodyText"/>
-      </w:pPr>
-      <w:r>
-        <w:rPr>
-          <w:b/>
-          <w:bCs/>
-        </w:rPr>
-        <w:t xml:space="preserve">St. John</w:t>
-      </w:r>
-      <w:r>
-        <w:t xml:space="preserve"> </w:t>
-      </w:r>
-      <w:r>
-        <w:t xml:space="preserve">understood this when he wrote:</w:t>
-      </w:r>
-    </w:p>
-    <w:p>
-      <w:pPr>
-        <w:pStyle w:val="BlockText"/>
-      </w:pPr>
-      <w:r>
-        <w:rPr>
-          <w:i/>
-          <w:iCs/>
-        </w:rPr>
-        <w:t xml:space="preserve">"In this is love: not that we have loved God, but that he loved us and sent his Son as expiation for our sins."</w:t>
-      </w:r>
-      <w:r>
-        <w:t xml:space="preserve"> </w:t>
-      </w:r>
-      <w:r>
-        <w:t xml:space="preserve">(1 John 4:10, NABRE)</w:t>
-      </w:r>
-    </w:p>
-    <w:p>
-      <w:pPr>
-        <w:pStyle w:val="FirstParagraph"/>
-      </w:pPr>
-      <w:r>
-        <w:t xml:space="preserve">Love begins with God. Always. You are not here to earn God's love. You are here to receive it, to rest in it, and to let it transform you.</w:t>
+        <w:rPr>
+          <w:i/>
+          <w:iCs/>
+        </w:rPr>
+        <w:t xml:space="preserve">My thoughts:</w:t>
       </w:r>
     </w:p>
     <w:p>
@@ -9384,120 +9242,6 @@
         </w:pict>
       </w:r>
     </w:p>
-    <w:bookmarkEnd w:id="88"/>
-    <w:bookmarkStart w:id="89" w:name="god-is-love"/>
-    <w:p>
-      <w:pPr>
-        <w:pStyle w:val="Heading2"/>
-      </w:pPr>
-      <w:r>
-        <w:t xml:space="preserve">God IS Love</w:t>
-      </w:r>
-    </w:p>
-    <w:p>
-      <w:pPr>
-        <w:pStyle w:val="FirstParagraph"/>
-      </w:pPr>
-      <w:r>
-        <w:t xml:space="preserve">St. Paul wrote that faith, hope, and love abide—but</w:t>
-      </w:r>
-      <w:r>
-        <w:t xml:space="preserve"> </w:t>
-      </w:r>
-      <w:r>
-        <w:rPr>
-          <w:i/>
-          <w:iCs/>
-        </w:rPr>
-        <w:t xml:space="preserve">the greatest of these is love</w:t>
-      </w:r>
-      <w:r>
-        <w:t xml:space="preserve"> </w:t>
-      </w:r>
-      <w:r>
-        <w:t xml:space="preserve">(1 Corinthians 13:13).</w:t>
-      </w:r>
-    </w:p>
-    <w:p>
-      <w:pPr>
-        <w:pStyle w:val="BodyText"/>
-      </w:pPr>
-      <w:r>
-        <w:t xml:space="preserve">Why is love the greatest?</w:t>
-      </w:r>
-    </w:p>
-    <w:p>
-      <w:pPr>
-        <w:pStyle w:val="BodyText"/>
-      </w:pPr>
-      <w:r>
-        <w:t xml:space="preserve">Because love is who God</w:t>
-      </w:r>
-      <w:r>
-        <w:t xml:space="preserve"> </w:t>
-      </w:r>
-      <w:r>
-        <w:rPr>
-          <w:i/>
-          <w:iCs/>
-        </w:rPr>
-        <w:t xml:space="preserve">is</w:t>
-      </w:r>
-      <w:r>
-        <w:t xml:space="preserve">. Not just what God does—who God</w:t>
-      </w:r>
-      <w:r>
-        <w:t xml:space="preserve"> </w:t>
-      </w:r>
-      <w:r>
-        <w:rPr>
-          <w:i/>
-          <w:iCs/>
-        </w:rPr>
-        <w:t xml:space="preserve">is</w:t>
-      </w:r>
-      <w:r>
-        <w:t xml:space="preserve">. The Father, Son, and Holy Spirit are an eternal communion of self-giving love. And this love—this very love—has been pursuing you your entire life. Before you knew His name. Before you walked through the doors of this parish. Before you took your first breath. God's love was there.</w:t>
-      </w:r>
-    </w:p>
-    <w:p>
-      <w:pPr>
-        <w:pStyle w:val="BodyText"/>
-      </w:pPr>
-      <w:r>
-        <w:rPr>
-          <w:b/>
-          <w:bCs/>
-        </w:rPr>
-        <w:t xml:space="preserve">St. Augustine</w:t>
-      </w:r>
-      <w:r>
-        <w:t xml:space="preserve"> </w:t>
-      </w:r>
-      <w:r>
-        <w:t xml:space="preserve">captured this beautifully:</w:t>
-      </w:r>
-    </w:p>
-    <w:p>
-      <w:pPr>
-        <w:pStyle w:val="BlockText"/>
-      </w:pPr>
-      <w:r>
-        <w:rPr>
-          <w:i/>
-          <w:iCs/>
-        </w:rPr>
-        <w:t xml:space="preserve">"You have made us for yourself, O Lord, and our hearts are restless until they rest in you."</w:t>
-      </w:r>
-    </w:p>
-    <w:p>
-      <w:pPr>
-        <w:pStyle w:val="FirstParagraph"/>
-      </w:pPr>
-      <w:r>
-        <w:t xml:space="preserve">The restlessness you have felt—the longing, the searching, the ache for something more—that is your heart seeking the love it was made for. And that love is here. That love is now. That love is Jesus, present before you.</w:t>
-      </w:r>
-    </w:p>
     <w:p>
       <w:r>
         <w:pict>
@@ -9505,136 +9249,6 @@
         </w:pict>
       </w:r>
     </w:p>
-    <w:bookmarkEnd w:id="89"/>
-    <w:bookmarkStart w:id="90" w:name="called-to-be-love-in-the-world"/>
-    <w:p>
-      <w:pPr>
-        <w:pStyle w:val="Heading2"/>
-      </w:pPr>
-      <w:r>
-        <w:t xml:space="preserve">Called to Be Love in the World</w:t>
-      </w:r>
-    </w:p>
-    <w:p>
-      <w:pPr>
-        <w:pStyle w:val="FirstParagraph"/>
-      </w:pPr>
-      <w:r>
-        <w:t xml:space="preserve">But God does not call you simply to receive His love. He calls you to</w:t>
-      </w:r>
-      <w:r>
-        <w:t xml:space="preserve"> </w:t>
-      </w:r>
-      <w:r>
-        <w:rPr>
-          <w:i/>
-          <w:iCs/>
-        </w:rPr>
-        <w:t xml:space="preserve">become</w:t>
-      </w:r>
-      <w:r>
-        <w:t xml:space="preserve"> </w:t>
-      </w:r>
-      <w:r>
-        <w:t xml:space="preserve">His love in the world.</w:t>
-      </w:r>
-    </w:p>
-    <w:p>
-      <w:pPr>
-        <w:pStyle w:val="BodyText"/>
-      </w:pPr>
-      <w:r>
-        <w:t xml:space="preserve">The prophet Micah asked what the Lord requires of us. The answer echoes through the ages:</w:t>
-      </w:r>
-    </w:p>
-    <w:p>
-      <w:pPr>
-        <w:pStyle w:val="BlockText"/>
-      </w:pPr>
-      <w:r>
-        <w:rPr>
-          <w:i/>
-          <w:iCs/>
-        </w:rPr>
-        <w:t xml:space="preserve">"You have been told, O mortal, what is good, and what the LORD requires of you: Only to do justice and to love goodness, and to walk humbly with your God."</w:t>
-      </w:r>
-      <w:r>
-        <w:t xml:space="preserve"> </w:t>
-      </w:r>
-      <w:r>
-        <w:t xml:space="preserve">(Micah 6:8, NABRE)</w:t>
-      </w:r>
-    </w:p>
-    <w:p>
-      <w:pPr>
-        <w:pStyle w:val="FirstParagraph"/>
-      </w:pPr>
-      <w:r>
-        <w:t xml:space="preserve">This is your calling. This is why you are here. Not just to know about God's love, but to</w:t>
-      </w:r>
-      <w:r>
-        <w:t xml:space="preserve"> </w:t>
-      </w:r>
-      <w:r>
-        <w:rPr>
-          <w:i/>
-          <w:iCs/>
-        </w:rPr>
-        <w:t xml:space="preserve">be</w:t>
-      </w:r>
-      <w:r>
-        <w:t xml:space="preserve"> </w:t>
-      </w:r>
-      <w:r>
-        <w:t xml:space="preserve">God's love—to bear truth in a world drowning in lies, to do justice where injustice reigns, to love mercy when the world demands vengeance, and to walk humbly with your God every step of the way.</w:t>
-      </w:r>
-    </w:p>
-    <w:p>
-      <w:pPr>
-        <w:pStyle w:val="BodyText"/>
-      </w:pPr>
-      <w:r>
-        <w:t xml:space="preserve">Jesus gave everything for you. Now He invites you to give your whole life to Him.</w:t>
-      </w:r>
-    </w:p>
-    <w:p>
-      <w:pPr>
-        <w:pStyle w:val="BodyText"/>
-      </w:pPr>
-      <w:r>
-        <w:rPr>
-          <w:b/>
-          <w:bCs/>
-        </w:rPr>
-        <w:t xml:space="preserve">St. John of the Cross</w:t>
-      </w:r>
-      <w:r>
-        <w:t xml:space="preserve"> </w:t>
-      </w:r>
-      <w:r>
-        <w:t xml:space="preserve">wrote:</w:t>
-      </w:r>
-    </w:p>
-    <w:p>
-      <w:pPr>
-        <w:pStyle w:val="BlockText"/>
-      </w:pPr>
-      <w:r>
-        <w:rPr>
-          <w:i/>
-          <w:iCs/>
-        </w:rPr>
-        <w:t xml:space="preserve">"In the evening of life, we will be judged on love alone."</w:t>
-      </w:r>
-    </w:p>
-    <w:p>
-      <w:pPr>
-        <w:pStyle w:val="FirstParagraph"/>
-      </w:pPr>
-      <w:r>
-        <w:t xml:space="preserve">Not on how much we knew. Not on how much we accomplished. Not on how impressive our faith appeared. On love. Only love.</w:t>
-      </w:r>
-    </w:p>
     <w:p>
       <w:r>
         <w:pict>
@@ -9642,32 +9256,16 @@
         </w:pict>
       </w:r>
     </w:p>
-    <w:bookmarkEnd w:id="90"/>
-    <w:bookmarkStart w:id="91" w:name="the-next-generation"/>
-    <w:p>
-      <w:pPr>
-        <w:pStyle w:val="Heading2"/>
-      </w:pPr>
-      <w:r>
-        <w:t xml:space="preserve">The Next Generation</w:t>
-      </w:r>
-    </w:p>
     <w:p>
       <w:pPr>
         <w:pStyle w:val="FirstParagraph"/>
       </w:pPr>
       <w:r>
-        <w:t xml:space="preserve">Look around you. The world is dark. But you—</w:t>
-      </w:r>
-      <w:r>
-        <w:rPr>
-          <w:i/>
-          <w:iCs/>
-        </w:rPr>
-        <w:t xml:space="preserve">you</w:t>
-      </w:r>
-      <w:r>
-        <w:t xml:space="preserve">—are called to be light.</w:t>
+        <w:rPr>
+          <w:b/>
+          <w:bCs/>
+        </w:rPr>
+        <w:t xml:space="preserve">4. Will I accept the call to be light in the darkness?</w:t>
       </w:r>
     </w:p>
     <w:p>
@@ -9675,33 +9273,7 @@
         <w:pStyle w:val="BodyText"/>
       </w:pPr>
       <w:r>
-        <w:t xml:space="preserve">Jesus said:</w:t>
-      </w:r>
-    </w:p>
-    <w:p>
-      <w:pPr>
-        <w:pStyle w:val="BlockText"/>
-      </w:pPr>
-      <w:r>
-        <w:rPr>
-          <w:i/>
-          <w:iCs/>
-        </w:rPr>
-        <w:t xml:space="preserve">"You are the light of the world. A city set on a mountain cannot be hidden."</w:t>
-      </w:r>
-      <w:r>
-        <w:t xml:space="preserve"> </w:t>
-      </w:r>
-      <w:r>
-        <w:t xml:space="preserve">(Matthew 5:14, NABRE)</w:t>
-      </w:r>
-    </w:p>
-    <w:p>
-      <w:pPr>
-        <w:pStyle w:val="FirstParagraph"/>
-      </w:pPr>
-      <w:r>
-        <w:t xml:space="preserve">You are the next generation that brings light into the darkness. You are the ones who will carry the faith forward. You are the hands and feet of Christ in a world that desperately needs to see His love made visible.</w:t>
+        <w:t xml:space="preserve">The world needs what you have received. Will you share it?</w:t>
       </w:r>
     </w:p>
     <w:p>
@@ -9709,7 +9281,11 @@
         <w:pStyle w:val="BodyText"/>
       </w:pPr>
       <w:r>
-        <w:t xml:space="preserve">This is not a burden. This is a gift. This is the adventure you were made for.</w:t>
+        <w:rPr>
+          <w:i/>
+          <w:iCs/>
+        </w:rPr>
+        <w:t xml:space="preserve">My thoughts:</w:t>
       </w:r>
     </w:p>
     <w:p>
@@ -9719,28 +9295,6 @@
         </w:pict>
       </w:r>
     </w:p>
-    <w:bookmarkEnd w:id="91"/>
-    <w:bookmarkStart w:id="92" w:name="reflection-questions"/>
-    <w:p>
-      <w:pPr>
-        <w:pStyle w:val="Heading2"/>
-      </w:pPr>
-      <w:r>
-        <w:t xml:space="preserve">Reflection Questions</w:t>
-      </w:r>
-    </w:p>
-    <w:p>
-      <w:pPr>
-        <w:pStyle w:val="FirstParagraph"/>
-      </w:pPr>
-      <w:r>
-        <w:rPr>
-          <w:i/>
-          <w:iCs/>
-        </w:rPr>
-        <w:t xml:space="preserve">Sit quietly with Jesus. Let these questions rest in your heart.</w:t>
-      </w:r>
-    </w:p>
     <w:p>
       <w:r>
         <w:pict>
@@ -9749,245 +9303,12 @@
       </w:r>
     </w:p>
     <w:p>
-      <w:pPr>
-        <w:pStyle w:val="FirstParagraph"/>
-      </w:pPr>
-      <w:r>
-        <w:rPr>
-          <w:b/>
-          <w:bCs/>
-        </w:rPr>
-        <w:t xml:space="preserve">1. Do I truly believe that God—who IS love—has been pursuing me my whole life?</w:t>
-      </w:r>
-    </w:p>
-    <w:p>
-      <w:pPr>
-        <w:pStyle w:val="BodyText"/>
-      </w:pPr>
-      <w:r>
-        <w:t xml:space="preserve">How does this change the way I see my past, my present, my future?</w:t>
-      </w:r>
-    </w:p>
-    <w:p>
-      <w:pPr>
-        <w:pStyle w:val="BodyText"/>
-      </w:pPr>
-      <w:r>
-        <w:rPr>
-          <w:i/>
-          <w:iCs/>
-        </w:rPr>
-        <w:t xml:space="preserve">My thoughts:</w:t>
-      </w:r>
-    </w:p>
-    <w:p>
       <w:r>
         <w:pict>
           <v:rect style="width:0;height:1.5pt" o:hralign="center" o:hrstd="t" o:hr="t"/>
         </w:pict>
       </w:r>
     </w:p>
-    <w:p>
-      <w:r>
-        <w:pict>
-          <v:rect style="width:0;height:1.5pt" o:hralign="center" o:hrstd="t" o:hr="t"/>
-        </w:pict>
-      </w:r>
-    </w:p>
-    <w:p>
-      <w:r>
-        <w:pict>
-          <v:rect style="width:0;height:1.5pt" o:hralign="center" o:hrstd="t" o:hr="t"/>
-        </w:pict>
-      </w:r>
-    </w:p>
-    <w:p>
-      <w:r>
-        <w:pict>
-          <v:rect style="width:0;height:1.5pt" o:hralign="center" o:hrstd="t" o:hr="t"/>
-        </w:pict>
-      </w:r>
-    </w:p>
-    <w:p>
-      <w:pPr>
-        <w:pStyle w:val="FirstParagraph"/>
-      </w:pPr>
-      <w:r>
-        <w:rPr>
-          <w:b/>
-          <w:bCs/>
-        </w:rPr>
-        <w:t xml:space="preserve">2. Am I willing to give my whole life to Christ, as He gave His life for me?</w:t>
-      </w:r>
-    </w:p>
-    <w:p>
-      <w:pPr>
-        <w:pStyle w:val="BodyText"/>
-      </w:pPr>
-      <w:r>
-        <w:t xml:space="preserve">What am I still holding back? What would it look like to surrender completely?</w:t>
-      </w:r>
-    </w:p>
-    <w:p>
-      <w:pPr>
-        <w:pStyle w:val="BodyText"/>
-      </w:pPr>
-      <w:r>
-        <w:rPr>
-          <w:i/>
-          <w:iCs/>
-        </w:rPr>
-        <w:t xml:space="preserve">My thoughts:</w:t>
-      </w:r>
-    </w:p>
-    <w:p>
-      <w:r>
-        <w:pict>
-          <v:rect style="width:0;height:1.5pt" o:hralign="center" o:hrstd="t" o:hr="t"/>
-        </w:pict>
-      </w:r>
-    </w:p>
-    <w:p>
-      <w:r>
-        <w:pict>
-          <v:rect style="width:0;height:1.5pt" o:hralign="center" o:hrstd="t" o:hr="t"/>
-        </w:pict>
-      </w:r>
-    </w:p>
-    <w:p>
-      <w:r>
-        <w:pict>
-          <v:rect style="width:0;height:1.5pt" o:hralign="center" o:hrstd="t" o:hr="t"/>
-        </w:pict>
-      </w:r>
-    </w:p>
-    <w:p>
-      <w:r>
-        <w:pict>
-          <v:rect style="width:0;height:1.5pt" o:hralign="center" o:hrstd="t" o:hr="t"/>
-        </w:pict>
-      </w:r>
-    </w:p>
-    <w:p>
-      <w:pPr>
-        <w:pStyle w:val="FirstParagraph"/>
-      </w:pPr>
-      <w:r>
-        <w:rPr>
-          <w:b/>
-          <w:bCs/>
-        </w:rPr>
-        <w:t xml:space="preserve">3. How is God calling me to be His love in the world?</w:t>
-      </w:r>
-    </w:p>
-    <w:p>
-      <w:pPr>
-        <w:pStyle w:val="BodyText"/>
-      </w:pPr>
-      <w:r>
-        <w:t xml:space="preserve">To bear truth? To do justice? To love mercy? To walk humbly? Where is He sending me?</w:t>
-      </w:r>
-    </w:p>
-    <w:p>
-      <w:pPr>
-        <w:pStyle w:val="BodyText"/>
-      </w:pPr>
-      <w:r>
-        <w:rPr>
-          <w:i/>
-          <w:iCs/>
-        </w:rPr>
-        <w:t xml:space="preserve">My thoughts:</w:t>
-      </w:r>
-    </w:p>
-    <w:p>
-      <w:r>
-        <w:pict>
-          <v:rect style="width:0;height:1.5pt" o:hralign="center" o:hrstd="t" o:hr="t"/>
-        </w:pict>
-      </w:r>
-    </w:p>
-    <w:p>
-      <w:r>
-        <w:pict>
-          <v:rect style="width:0;height:1.5pt" o:hralign="center" o:hrstd="t" o:hr="t"/>
-        </w:pict>
-      </w:r>
-    </w:p>
-    <w:p>
-      <w:r>
-        <w:pict>
-          <v:rect style="width:0;height:1.5pt" o:hralign="center" o:hrstd="t" o:hr="t"/>
-        </w:pict>
-      </w:r>
-    </w:p>
-    <w:p>
-      <w:r>
-        <w:pict>
-          <v:rect style="width:0;height:1.5pt" o:hralign="center" o:hrstd="t" o:hr="t"/>
-        </w:pict>
-      </w:r>
-    </w:p>
-    <w:p>
-      <w:pPr>
-        <w:pStyle w:val="FirstParagraph"/>
-      </w:pPr>
-      <w:r>
-        <w:rPr>
-          <w:b/>
-          <w:bCs/>
-        </w:rPr>
-        <w:t xml:space="preserve">4. Will I accept the call to be light in the darkness?</w:t>
-      </w:r>
-    </w:p>
-    <w:p>
-      <w:pPr>
-        <w:pStyle w:val="BodyText"/>
-      </w:pPr>
-      <w:r>
-        <w:t xml:space="preserve">The world needs what you have received. Will you share it?</w:t>
-      </w:r>
-    </w:p>
-    <w:p>
-      <w:pPr>
-        <w:pStyle w:val="BodyText"/>
-      </w:pPr>
-      <w:r>
-        <w:rPr>
-          <w:i/>
-          <w:iCs/>
-        </w:rPr>
-        <w:t xml:space="preserve">My thoughts:</w:t>
-      </w:r>
-    </w:p>
-    <w:p>
-      <w:r>
-        <w:pict>
-          <v:rect style="width:0;height:1.5pt" o:hralign="center" o:hrstd="t" o:hr="t"/>
-        </w:pict>
-      </w:r>
-    </w:p>
-    <w:p>
-      <w:r>
-        <w:pict>
-          <v:rect style="width:0;height:1.5pt" o:hralign="center" o:hrstd="t" o:hr="t"/>
-        </w:pict>
-      </w:r>
-    </w:p>
-    <w:p>
-      <w:r>
-        <w:pict>
-          <v:rect style="width:0;height:1.5pt" o:hralign="center" o:hrstd="t" o:hr="t"/>
-        </w:pict>
-      </w:r>
-    </w:p>
-    <w:p>
-      <w:r>
-        <w:pict>
-          <v:rect style="width:0;height:1.5pt" o:hralign="center" o:hrstd="t" o:hr="t"/>
-        </w:pict>
-      </w:r>
-    </w:p>
     <w:bookmarkEnd w:id="92"/>
     <w:bookmarkStart w:id="93" w:name="a-prayer-of-total-surrender"/>
     <w:p>
@@ -10132,13 +9453,6 @@
         <w:t xml:space="preserve">Amen.</w:t>
       </w:r>
     </w:p>
-    <w:p>
-      <w:r>
-        <w:pict>
-          <v:rect style="width:0;height:1.5pt" o:hralign="center" o:hrstd="t" o:hr="t"/>
-        </w:pict>
-      </w:r>
-    </w:p>
     <w:bookmarkEnd w:id="93"/>
     <w:bookmarkStart w:id="94" w:name="traditional-prayer-act-of-love"/>
     <w:p>
@@ -10209,13 +9523,6 @@
         <w:t xml:space="preserve">Amen.</w:t>
       </w:r>
     </w:p>
-    <w:p>
-      <w:r>
-        <w:pict>
-          <v:rect style="width:0;height:1.5pt" o:hralign="center" o:hrstd="t" o:hr="t"/>
-        </w:pict>
-      </w:r>
-    </w:p>
     <w:bookmarkEnd w:id="94"/>
     <w:bookmarkStart w:id="95" w:name="rest-in-his-presence"/>
     <w:p>
@@ -10290,13 +9597,6 @@
         <w:t xml:space="preserve">When you hear the bell, pray the closing prayer below, then return quietly to the Parish Hall.</w:t>
       </w:r>
     </w:p>
-    <w:p>
-      <w:r>
-        <w:pict>
-          <v:rect style="width:0;height:1.5pt" o:hralign="center" o:hrstd="t" o:hr="t"/>
-        </w:pict>
-      </w:r>
-    </w:p>
     <w:bookmarkEnd w:id="95"/>
     <w:bookmarkStart w:id="96" w:name="closing-prayer-the-anima-christi"/>
     <w:p>
@@ -10515,13 +9815,6 @@
         <w:t xml:space="preserve">pray for us.</w:t>
       </w:r>
     </w:p>
-    <w:p>
-      <w:r>
-        <w:pict>
-          <v:rect style="width:0;height:1.5pt" o:hralign="center" o:hrstd="t" o:hr="t"/>
-        </w:pict>
-      </w:r>
-    </w:p>
     <w:bookmarkEnd w:id="96"/>
     <w:bookmarkStart w:id="97" w:name="as-you-leave"/>
     <w:p>
@@ -10595,15 +9888,8 @@
       </w:r>
     </w:p>
     <w:p>
-      <w:r>
-        <w:pict>
-          <v:rect style="width:0;height:1.5pt" o:hralign="center" o:hrstd="t" o:hr="t"/>
-        </w:pict>
-      </w:r>
-    </w:p>
-    <w:p>
-      <w:pPr>
-        <w:pStyle w:val="FirstParagraph"/>
+      <w:pPr>
+        <w:pStyle w:val="BodyText"/>
       </w:pPr>
       <w:r>
         <w:rPr>
@@ -10617,13 +9903,6 @@
       </w:r>
       <w:r>
         <w:t xml:space="preserve">— 1 John 4:7 (NABRE)</w:t>
-      </w:r>
-    </w:p>
-    <w:p>
-      <w:r>
-        <w:pict>
-          <v:rect style="width:0;height:1.5pt" o:hralign="center" o:hrstd="t" o:hr="t"/>
-        </w:pict>
       </w:r>
     </w:p>
     <w:bookmarkEnd w:id="97"/>
@@ -10669,13 +9948,6 @@
       </w:r>
       <w:r>
         <w:t xml:space="preserve">Sanctuary</w:t>
-      </w:r>
-    </w:p>
-    <w:p>
-      <w:r>
-        <w:pict>
-          <v:rect style="width:0;height:1.5pt" o:hralign="center" o:hrstd="t" o:hr="t"/>
-        </w:pict>
       </w:r>
     </w:p>
     <w:bookmarkStart w:id="99" w:name="session-overview"/>
@@ -10795,13 +10067,6 @@
         </w:tc>
       </w:tr>
     </w:tbl>
-    <w:p>
-      <w:r>
-        <w:pict>
-          <v:rect style="width:0;height:1.5pt" o:hralign="center" o:hrstd="t" o:hr="t"/>
-        </w:pict>
-      </w:r>
-    </w:p>
     <w:bookmarkEnd w:id="99"/>
     <w:bookmarkStart w:id="101" w:name="teaching-content"/>
     <w:p>
@@ -10869,13 +10134,6 @@
         <w:t xml:space="preserve">Reposition of Blessed Sacrament</w:t>
       </w:r>
     </w:p>
-    <w:p>
-      <w:r>
-        <w:pict>
-          <v:rect style="width:0;height:1.5pt" o:hralign="center" o:hrstd="t" o:hr="t"/>
-        </w:pict>
-      </w:r>
-    </w:p>
     <w:bookmarkEnd w:id="100"/>
     <w:bookmarkEnd w:id="101"/>
     <w:bookmarkStart w:id="106" w:name="scripture-foundation"/>
@@ -11202,13 +10460,6 @@
         <w:t xml:space="preserve">- "Greater love has no one than this"</w:t>
       </w:r>
     </w:p>
-    <w:p>
-      <w:r>
-        <w:pict>
-          <v:rect style="width:0;height:1.5pt" o:hralign="center" o:hrstd="t" o:hr="t"/>
-        </w:pict>
-      </w:r>
-    </w:p>
     <w:bookmarkEnd w:id="105"/>
     <w:bookmarkEnd w:id="106"/>
     <w:bookmarkStart w:id="107" w:name="catechism-references"/>
@@ -11342,6 +10593,78 @@
         <w:t xml:space="preserve">CCC 1822-1829</w:t>
       </w:r>
     </w:p>
+    <w:bookmarkEnd w:id="107"/>
+    <w:bookmarkStart w:id="108" w:name="closing-prayer"/>
+    <w:p>
+      <w:pPr>
+        <w:pStyle w:val="Heading2"/>
+      </w:pPr>
+      <w:r>
+        <w:t xml:space="preserve">Closing Prayer</w:t>
+      </w:r>
+    </w:p>
+    <w:p>
+      <w:pPr>
+        <w:pStyle w:val="FirstParagraph"/>
+      </w:pPr>
+      <w:r>
+        <w:rPr>
+          <w:i/>
+          <w:iCs/>
+        </w:rPr>
+        <w:t xml:space="preserve">To be developed</w:t>
+      </w:r>
+    </w:p>
+    <w:bookmarkEnd w:id="108"/>
+    <w:bookmarkStart w:id="109" w:name="commissioning"/>
+    <w:p>
+      <w:pPr>
+        <w:pStyle w:val="Heading2"/>
+      </w:pPr>
+      <w:r>
+        <w:t xml:space="preserve">Commissioning</w:t>
+      </w:r>
+    </w:p>
+    <w:p>
+      <w:pPr>
+        <w:pStyle w:val="FirstParagraph"/>
+      </w:pPr>
+      <w:r>
+        <w:rPr>
+          <w:i/>
+          <w:iCs/>
+        </w:rPr>
+        <w:t xml:space="preserve">To be developed</w:t>
+      </w:r>
+    </w:p>
+    <w:bookmarkEnd w:id="109"/>
+    <w:bookmarkEnd w:id="110"/>
+    <w:bookmarkStart w:id="118" w:name="notes"/>
+    <w:p>
+      <w:pPr>
+        <w:pStyle w:val="Heading1"/>
+      </w:pPr>
+      <w:r>
+        <w:t xml:space="preserve">Notes</w:t>
+      </w:r>
+    </w:p>
+    <w:p>
+      <w:pPr>
+        <w:pStyle w:val="FirstParagraph"/>
+      </w:pPr>
+      <w:r>
+        <w:t xml:space="preserve">Use this space to record your thoughts, insights, and what God is speaking to your heart during the retreat.</w:t>
+      </w:r>
+    </w:p>
+    <w:bookmarkStart w:id="111" w:name="session-1-grace"/>
+    <w:p>
+      <w:pPr>
+        <w:pStyle w:val="Heading2"/>
+      </w:pPr>
+      <w:r>
+        <w:t xml:space="preserve">Session 1: Grace</w:t>
+      </w:r>
+    </w:p>
     <w:p>
       <w:r>
         <w:pict>
@@ -11349,28 +10672,6 @@
         </w:pict>
       </w:r>
     </w:p>
-    <w:bookmarkEnd w:id="107"/>
-    <w:bookmarkStart w:id="108" w:name="closing-prayer"/>
-    <w:p>
-      <w:pPr>
-        <w:pStyle w:val="Heading2"/>
-      </w:pPr>
-      <w:r>
-        <w:t xml:space="preserve">Closing Prayer</w:t>
-      </w:r>
-    </w:p>
-    <w:p>
-      <w:pPr>
-        <w:pStyle w:val="FirstParagraph"/>
-      </w:pPr>
-      <w:r>
-        <w:rPr>
-          <w:i/>
-          <w:iCs/>
-        </w:rPr>
-        <w:t xml:space="preserve">To be developed</w:t>
-      </w:r>
-    </w:p>
     <w:p>
       <w:r>
         <w:pict>
@@ -11378,28 +10679,6 @@
         </w:pict>
       </w:r>
     </w:p>
-    <w:bookmarkEnd w:id="108"/>
-    <w:bookmarkStart w:id="109" w:name="commissioning"/>
-    <w:p>
-      <w:pPr>
-        <w:pStyle w:val="Heading2"/>
-      </w:pPr>
-      <w:r>
-        <w:t xml:space="preserve">Commissioning</w:t>
-      </w:r>
-    </w:p>
-    <w:p>
-      <w:pPr>
-        <w:pStyle w:val="FirstParagraph"/>
-      </w:pPr>
-      <w:r>
-        <w:rPr>
-          <w:i/>
-          <w:iCs/>
-        </w:rPr>
-        <w:t xml:space="preserve">To be developed</w:t>
-      </w:r>
-    </w:p>
     <w:p>
       <w:r>
         <w:pict>
@@ -11407,25 +10686,6 @@
         </w:pict>
       </w:r>
     </w:p>
-    <w:bookmarkEnd w:id="109"/>
-    <w:bookmarkEnd w:id="110"/>
-    <w:bookmarkStart w:id="118" w:name="notes"/>
-    <w:p>
-      <w:pPr>
-        <w:pStyle w:val="Heading1"/>
-      </w:pPr>
-      <w:r>
-        <w:t xml:space="preserve">Notes</w:t>
-      </w:r>
-    </w:p>
-    <w:p>
-      <w:pPr>
-        <w:pStyle w:val="FirstParagraph"/>
-      </w:pPr>
-      <w:r>
-        <w:t xml:space="preserve">Use this space to record your thoughts, insights, and what God is speaking to your heart during the retreat.</w:t>
-      </w:r>
-    </w:p>
     <w:p>
       <w:r>
         <w:pict>
@@ -11433,15 +10693,6 @@
         </w:pict>
       </w:r>
     </w:p>
-    <w:bookmarkStart w:id="111" w:name="session-1-grace"/>
-    <w:p>
-      <w:pPr>
-        <w:pStyle w:val="Heading2"/>
-      </w:pPr>
-      <w:r>
-        <w:t xml:space="preserve">Session 1: Grace</w:t>
-      </w:r>
-    </w:p>
     <w:p>
       <w:r>
         <w:pict>
@@ -11449,6 +10700,16 @@
         </w:pict>
       </w:r>
     </w:p>
+    <w:bookmarkEnd w:id="111"/>
+    <w:bookmarkStart w:id="112" w:name="session-2-faith"/>
+    <w:p>
+      <w:pPr>
+        <w:pStyle w:val="Heading2"/>
+      </w:pPr>
+      <w:r>
+        <w:t xml:space="preserve">Session 2: Faith</w:t>
+      </w:r>
+    </w:p>
     <w:p>
       <w:r>
         <w:pict>
@@ -11484,14 +10745,14 @@
         </w:pict>
       </w:r>
     </w:p>
-    <w:bookmarkEnd w:id="111"/>
-    <w:bookmarkStart w:id="112" w:name="session-2-faith"/>
+    <w:bookmarkEnd w:id="112"/>
+    <w:bookmarkStart w:id="113" w:name="session-3-hope"/>
     <w:p>
       <w:pPr>
         <w:pStyle w:val="Heading2"/>
       </w:pPr>
       <w:r>
-        <w:t xml:space="preserve">Session 2: Faith</w:t>
+        <w:t xml:space="preserve">Session 3: Hope</w:t>
       </w:r>
     </w:p>
     <w:p>
@@ -11529,6 +10790,16 @@
         </w:pict>
       </w:r>
     </w:p>
+    <w:bookmarkEnd w:id="113"/>
+    <w:bookmarkStart w:id="114" w:name="session-4-love"/>
+    <w:p>
+      <w:pPr>
+        <w:pStyle w:val="Heading2"/>
+      </w:pPr>
+      <w:r>
+        <w:t xml:space="preserve">Session 4: Love</w:t>
+      </w:r>
+    </w:p>
     <w:p>
       <w:r>
         <w:pict>
@@ -11536,16 +10807,6 @@
         </w:pict>
       </w:r>
     </w:p>
-    <w:bookmarkEnd w:id="112"/>
-    <w:bookmarkStart w:id="113" w:name="session-3-hope"/>
-    <w:p>
-      <w:pPr>
-        <w:pStyle w:val="Heading2"/>
-      </w:pPr>
-      <w:r>
-        <w:t xml:space="preserve">Session 3: Hope</w:t>
-      </w:r>
-    </w:p>
     <w:p>
       <w:r>
         <w:pict>
@@ -11574,6 +10835,16 @@
         </w:pict>
       </w:r>
     </w:p>
+    <w:bookmarkEnd w:id="114"/>
+    <w:bookmarkStart w:id="115" w:name="closing-reflections"/>
+    <w:p>
+      <w:pPr>
+        <w:pStyle w:val="Heading2"/>
+      </w:pPr>
+      <w:r>
+        <w:t xml:space="preserve">Closing Reflections</w:t>
+      </w:r>
+    </w:p>
     <w:p>
       <w:r>
         <w:pict>
@@ -11588,16 +10859,6 @@
         </w:pict>
       </w:r>
     </w:p>
-    <w:bookmarkEnd w:id="113"/>
-    <w:bookmarkStart w:id="114" w:name="session-4-love"/>
-    <w:p>
-      <w:pPr>
-        <w:pStyle w:val="Heading2"/>
-      </w:pPr>
-      <w:r>
-        <w:t xml:space="preserve">Session 4: Love</w:t>
-      </w:r>
-    </w:p>
     <w:p>
       <w:r>
         <w:pict>
@@ -11619,79 +10880,6 @@
         </w:pict>
       </w:r>
     </w:p>
-    <w:p>
-      <w:r>
-        <w:pict>
-          <v:rect style="width:0;height:1.5pt" o:hralign="center" o:hrstd="t" o:hr="t"/>
-        </w:pict>
-      </w:r>
-    </w:p>
-    <w:p>
-      <w:r>
-        <w:pict>
-          <v:rect style="width:0;height:1.5pt" o:hralign="center" o:hrstd="t" o:hr="t"/>
-        </w:pict>
-      </w:r>
-    </w:p>
-    <w:p>
-      <w:r>
-        <w:pict>
-          <v:rect style="width:0;height:1.5pt" o:hralign="center" o:hrstd="t" o:hr="t"/>
-        </w:pict>
-      </w:r>
-    </w:p>
-    <w:bookmarkEnd w:id="114"/>
-    <w:bookmarkStart w:id="115" w:name="closing-reflections"/>
-    <w:p>
-      <w:pPr>
-        <w:pStyle w:val="Heading2"/>
-      </w:pPr>
-      <w:r>
-        <w:t xml:space="preserve">Closing Reflections</w:t>
-      </w:r>
-    </w:p>
-    <w:p>
-      <w:r>
-        <w:pict>
-          <v:rect style="width:0;height:1.5pt" o:hralign="center" o:hrstd="t" o:hr="t"/>
-        </w:pict>
-      </w:r>
-    </w:p>
-    <w:p>
-      <w:r>
-        <w:pict>
-          <v:rect style="width:0;height:1.5pt" o:hralign="center" o:hrstd="t" o:hr="t"/>
-        </w:pict>
-      </w:r>
-    </w:p>
-    <w:p>
-      <w:r>
-        <w:pict>
-          <v:rect style="width:0;height:1.5pt" o:hralign="center" o:hrstd="t" o:hr="t"/>
-        </w:pict>
-      </w:r>
-    </w:p>
-    <w:p>
-      <w:r>
-        <w:pict>
-          <v:rect style="width:0;height:1.5pt" o:hralign="center" o:hrstd="t" o:hr="t"/>
-        </w:pict>
-      </w:r>
-    </w:p>
-    <w:p>
-      <w:r>
-        <w:pict>
-          <v:rect style="width:0;height:1.5pt" o:hralign="center" o:hrstd="t" o:hr="t"/>
-        </w:pict>
-      </w:r>
-    </w:p>
-    <w:p>
-      <w:r>
-        <w:pict>
-          <v:rect style="width:0;height:1.5pt" o:hralign="center" o:hrstd="t" o:hr="t"/>
-        </w:pict>
-      </w:r>
-    </w:p>
     <w:bookmarkEnd w:id="115"/>
     <w:bookmarkStart w:id="116" w:name="what-i-want-to-remember"/>
     <w:p>
@@ -11700,13 +10888,6 @@
       </w:pPr>
       <w:r>
         <w:t xml:space="preserve">What I Want to Remember</w:t>
-      </w:r>
-    </w:p>
-    <w:p>
-      <w:r>
-        <w:pict>
-          <v:rect style="width:0;height:1.5pt" o:hralign="center" o:hrstd="t" o:hr="t"/>
-        </w:pict>
       </w:r>
     </w:p>
     <w:p>

</xml_diff>